<commit_message>
Finshed describing part 2
</commit_message>
<xml_diff>
--- a/Meltwater_Assignment_part2.docx
+++ b/Meltwater_Assignment_part2.docx
@@ -3,6 +3,48 @@
 <w:document xmlns:wpc="http://schemas.microsoft.com/office/word/2010/wordprocessingCanvas" xmlns:cx="http://schemas.microsoft.com/office/drawing/2014/chartex" xmlns:cx1="http://schemas.microsoft.com/office/drawing/2015/9/8/chartex" xmlns:cx2="http://schemas.microsoft.com/office/drawing/2015/10/21/chartex" xmlns:cx3="http://schemas.microsoft.com/office/drawing/2016/5/9/chartex" xmlns:cx4="http://schemas.microsoft.com/office/drawing/2016/5/10/chartex" xmlns:cx5="http://schemas.microsoft.com/office/drawing/2016/5/11/chartex" xmlns:cx6="http://schemas.microsoft.com/office/drawing/2016/5/12/chartex" xmlns:cx7="http://schemas.microsoft.com/office/drawing/2016/5/13/chartex" xmlns:cx8="http://schemas.microsoft.com/office/drawing/2016/5/14/chartex" xmlns:mc="http://schemas.openxmlformats.org/markup-compatibility/2006" xmlns:aink="http://schemas.microsoft.com/office/drawing/2016/ink" xmlns:am3d="http://schemas.microsoft.com/office/drawing/2017/model3d" xmlns:o="urn:schemas-microsoft-com:office:office" xmlns:r="http://schemas.openxmlformats.org/officeDocument/2006/relationships" xmlns:m="http://schemas.openxmlformats.org/officeDocument/2006/math" xmlns:v="urn:schemas-microsoft-com:vml" xmlns:wp14="http://schemas.microsoft.com/office/word/2010/wordprocessingDrawing" xmlns:wp="http://schemas.openxmlformats.org/drawingml/2006/wordprocessingDrawing" xmlns:w10="urn:schemas-microsoft-com:office:word" xmlns:w="http://schemas.openxmlformats.org/wordprocessingml/2006/main" xmlns:w14="http://schemas.microsoft.com/office/word/2010/wordml" xmlns:w15="http://schemas.microsoft.com/office/word/2012/wordml" xmlns:w16cex="http://schemas.microsoft.com/office/word/2018/wordml/cex" xmlns:w16cid="http://schemas.microsoft.com/office/word/2016/wordml/cid" xmlns:w16="http://schemas.microsoft.com/office/word/2018/wordml" xmlns:w16sdtdh="http://schemas.microsoft.com/office/word/2020/wordml/sdtdatahash" xmlns:w16se="http://schemas.microsoft.com/office/word/2015/wordml/symex" xmlns:wpg="http://schemas.microsoft.com/office/word/2010/wordprocessingGroup" xmlns:wpi="http://schemas.microsoft.com/office/word/2010/wordprocessingInk" xmlns:wne="http://schemas.microsoft.com/office/word/2006/wordml" xmlns:wps="http://schemas.microsoft.com/office/word/2010/wordprocessingShape" mc:Ignorable="w14 w15 w16se w16cid w16 w16cex w16sdtdh wp14">
   <w:body>
     <w:p>
+      <w:r>
+        <w:rPr>
+          <w:noProof/>
+        </w:rPr>
+        <w:drawing>
+          <wp:inline distT="0" distB="0" distL="0" distR="0" wp14:anchorId="0F10A696" wp14:editId="07FB15A9">
+            <wp:extent cx="5943600" cy="1149985"/>
+            <wp:effectExtent l="0" t="0" r="0" b="0"/>
+            <wp:docPr id="1" name="Picture 1"/>
+            <wp:cNvGraphicFramePr>
+              <a:graphicFrameLocks xmlns:a="http://schemas.openxmlformats.org/drawingml/2006/main" noChangeAspect="1"/>
+            </wp:cNvGraphicFramePr>
+            <a:graphic xmlns:a="http://schemas.openxmlformats.org/drawingml/2006/main">
+              <a:graphicData uri="http://schemas.openxmlformats.org/drawingml/2006/picture">
+                <pic:pic xmlns:pic="http://schemas.openxmlformats.org/drawingml/2006/picture">
+                  <pic:nvPicPr>
+                    <pic:cNvPr id="1" name=""/>
+                    <pic:cNvPicPr/>
+                  </pic:nvPicPr>
+                  <pic:blipFill>
+                    <a:blip r:embed="rId7"/>
+                    <a:stretch>
+                      <a:fillRect/>
+                    </a:stretch>
+                  </pic:blipFill>
+                  <pic:spPr>
+                    <a:xfrm>
+                      <a:off x="0" y="0"/>
+                      <a:ext cx="5943600" cy="1149985"/>
+                    </a:xfrm>
+                    <a:prstGeom prst="rect">
+                      <a:avLst/>
+                    </a:prstGeom>
+                  </pic:spPr>
+                </pic:pic>
+              </a:graphicData>
+            </a:graphic>
+          </wp:inline>
+        </w:drawing>
+      </w:r>
+    </w:p>
+    <w:p>
       <w:pPr>
         <w:pStyle w:val="ListParagraph"/>
         <w:numPr>
@@ -31,37 +73,28 @@
           <w:sz w:val="20"/>
           <w:szCs w:val="20"/>
         </w:rPr>
-        <w:t xml:space="preserve">The data will be stored in a SQL database where the document name as well as the redacted word/phrases will be hashed with </w:t>
-      </w:r>
-      <w:proofErr w:type="gramStart"/>
+        <w:t xml:space="preserve">The data should be stored in a MySQL database with a table for the redacted documents, a table for the redacted words, and a join table storing the id from the redacted documents table and the redacted words table. The Redacted words table should have all the words and phrases being hashed. This will ensure that in the event of a data leak or a hack that the documents </w:t>
+      </w:r>
       <w:r>
         <w:rPr>
           <w:sz w:val="20"/>
           <w:szCs w:val="20"/>
         </w:rPr>
-        <w:t>seeding</w:t>
+        <w:t>cannot</w:t>
       </w:r>
       <w:r>
         <w:rPr>
           <w:sz w:val="20"/>
           <w:szCs w:val="20"/>
         </w:rPr>
-        <w:t>(</w:t>
-      </w:r>
-      <w:proofErr w:type="gramEnd"/>
+        <w:t xml:space="preserve"> have their redacted words guessed based on the information stored in the database.</w:t>
+      </w:r>
       <w:r>
         <w:rPr>
           <w:sz w:val="20"/>
           <w:szCs w:val="20"/>
         </w:rPr>
-        <w:t>if possible)</w:t>
-      </w:r>
-      <w:r>
-        <w:rPr>
-          <w:sz w:val="20"/>
-          <w:szCs w:val="20"/>
-        </w:rPr>
-        <w:t>. This will ensure in the event of a database leak or hack that contents of the database are as secure as they can be. These tables are not designed to be as a standalone database but to be implemented into a larger database which will have a user and password to ensure that the person accessing the data can access this data.</w:t>
+        <w:t xml:space="preserve"> The redacted documents table should hold a path to the document.</w:t>
       </w:r>
     </w:p>
     <w:p>
@@ -93,42 +126,95 @@
           <w:sz w:val="20"/>
           <w:szCs w:val="20"/>
         </w:rPr>
-        <w:t xml:space="preserve">To make it searchable the program will take user input from there the data should be parsed for key words and phrases </w:t>
+        <w:t xml:space="preserve">The Database should be searchable with SQL commands. </w:t>
       </w:r>
       <w:r>
         <w:rPr>
           <w:sz w:val="20"/>
           <w:szCs w:val="20"/>
         </w:rPr>
-        <w:t xml:space="preserve">at this point we can use a SQL quarry to search for keywords in Redacted_words tables and get their ID at this point we can now search the join table in the Redacted_word_FK </w:t>
+        <w:t>Something like</w:t>
       </w:r>
       <w:r>
         <w:rPr>
           <w:sz w:val="20"/>
           <w:szCs w:val="20"/>
         </w:rPr>
-        <w:t>column</w:t>
+        <w:t>:</w:t>
       </w:r>
       <w:r>
         <w:rPr>
           <w:sz w:val="20"/>
           <w:szCs w:val="20"/>
         </w:rPr>
-        <w:t xml:space="preserve"> where again we get the ID and we will now be able</w:t>
+        <w:br/>
       </w:r>
       <w:r>
         <w:rPr>
-          <w:sz w:val="20"/>
-          <w:szCs w:val="20"/>
+          <w:noProof/>
         </w:rPr>
-        <w:t xml:space="preserve"> to get all the document that correlate to the Redacted words being search</w:t>
-      </w:r>
-      <w:r>
-        <w:rPr>
-          <w:sz w:val="20"/>
-          <w:szCs w:val="20"/>
-        </w:rPr>
-        <w:t xml:space="preserve"> </w:t>
+        <w:drawing>
+          <wp:inline distT="0" distB="0" distL="0" distR="0" wp14:anchorId="180E9765" wp14:editId="204B918C">
+            <wp:extent cx="3137647" cy="747538"/>
+            <wp:effectExtent l="0" t="0" r="5715" b="0"/>
+            <wp:docPr id="2" name="Picture 2"/>
+            <wp:cNvGraphicFramePr>
+              <a:graphicFrameLocks xmlns:a="http://schemas.openxmlformats.org/drawingml/2006/main" noChangeAspect="1"/>
+            </wp:cNvGraphicFramePr>
+            <a:graphic xmlns:a="http://schemas.openxmlformats.org/drawingml/2006/main">
+              <a:graphicData uri="http://schemas.openxmlformats.org/drawingml/2006/picture">
+                <pic:pic xmlns:pic="http://schemas.openxmlformats.org/drawingml/2006/picture">
+                  <pic:nvPicPr>
+                    <pic:cNvPr id="1" name=""/>
+                    <pic:cNvPicPr/>
+                  </pic:nvPicPr>
+                  <pic:blipFill>
+                    <a:blip r:embed="rId8"/>
+                    <a:stretch>
+                      <a:fillRect/>
+                    </a:stretch>
+                  </pic:blipFill>
+                  <pic:spPr>
+                    <a:xfrm>
+                      <a:off x="0" y="0"/>
+                      <a:ext cx="3279123" cy="781244"/>
+                    </a:xfrm>
+                    <a:prstGeom prst="rect">
+                      <a:avLst/>
+                    </a:prstGeom>
+                  </pic:spPr>
+                </pic:pic>
+              </a:graphicData>
+            </a:graphic>
+          </wp:inline>
+        </w:drawing>
+      </w:r>
+    </w:p>
+    <w:p>
+      <w:pPr>
+        <w:pStyle w:val="ListParagraph"/>
+        <w:ind w:left="1440"/>
+      </w:pPr>
+      <w:r>
+        <w:t xml:space="preserve">While this is </w:t>
+      </w:r>
+      <w:r>
+        <w:t>pseudo</w:t>
+      </w:r>
+      <w:r>
+        <w:t xml:space="preserve"> its </w:t>
+      </w:r>
+      <w:r>
+        <w:t>similar to what we would want the SQL command to look like.</w:t>
+      </w:r>
+    </w:p>
+    <w:p>
+      <w:pPr>
+        <w:pStyle w:val="ListParagraph"/>
+        <w:ind w:left="1440"/>
+      </w:pPr>
+      <w:r>
+        <w:t>Where the command would return all the documents that contain the redacted words the user typed in.</w:t>
       </w:r>
     </w:p>
     <w:p>
@@ -155,8 +241,100 @@
           <w:numId w:val="1"/>
         </w:numPr>
       </w:pPr>
+      <w:r>
+        <w:rPr>
+          <w:sz w:val="20"/>
+          <w:szCs w:val="20"/>
+        </w:rPr>
+        <w:t xml:space="preserve">This database should be used as a </w:t>
+      </w:r>
+      <w:r>
+        <w:rPr>
+          <w:sz w:val="20"/>
+          <w:szCs w:val="20"/>
+        </w:rPr>
+        <w:t>sub system</w:t>
+      </w:r>
+      <w:r>
+        <w:rPr>
+          <w:sz w:val="20"/>
+          <w:szCs w:val="20"/>
+        </w:rPr>
+        <w:t xml:space="preserve"> to a larger system where the CIA will be able to monitor and control access to the files based on credentials and clearance level it might be important to add another column to the table that has a clearance level for each redacted with that column being a foreign key to a table that has the </w:t>
+      </w:r>
+      <w:r>
+        <w:rPr>
+          <w:sz w:val="20"/>
+          <w:szCs w:val="20"/>
+        </w:rPr>
+        <w:t>keys stored.</w:t>
+      </w:r>
+    </w:p>
+    <w:p>
+      <w:pPr>
+        <w:pStyle w:val="ListParagraph"/>
+        <w:numPr>
+          <w:ilvl w:val="1"/>
+          <w:numId w:val="1"/>
+        </w:numPr>
+      </w:pPr>
+      <w:r>
+        <w:t>If this system is intended to be a stand-alone system without user validation to the database, then some other type of security should be implemented. The user should use a program, or a webpage and the server should block outside network connections or only allow connections from a VPN or some other type of security.</w:t>
+      </w:r>
+    </w:p>
+    <w:p>
+      <w:pPr>
+        <w:pStyle w:val="ListParagraph"/>
+        <w:numPr>
+          <w:ilvl w:val="1"/>
+          <w:numId w:val="1"/>
+        </w:numPr>
+      </w:pPr>
+      <w:r>
+        <w:t xml:space="preserve">The program used by the consumer should send the keywords from the user over a secure connection either HTTPS or SSL or both or some other secure connection protocol. When the server </w:t>
+      </w:r>
+      <w:r>
+        <w:t>receives</w:t>
+      </w:r>
+      <w:r>
+        <w:t xml:space="preserve"> the </w:t>
+      </w:r>
+      <w:r>
+        <w:t>request,</w:t>
+      </w:r>
+      <w:r>
+        <w:t xml:space="preserve"> it should then hash the keyword from there it can run the search command to gather all the document names from the database some data manipulation will be involved here either on the user side or server side to separate the path from the name of the file so that the file names can be displayed to the user. </w:t>
+      </w:r>
+      <w:r>
+        <w:t>All these requests should be done over an API or multiple API’s. once the user decides on the document, they want to view they should be able to click on them and the server should use the path and send back the document they want to view.</w:t>
+      </w:r>
+    </w:p>
+    <w:p>
+      <w:pPr>
+        <w:pStyle w:val="ListParagraph"/>
+        <w:numPr>
+          <w:ilvl w:val="1"/>
+          <w:numId w:val="1"/>
+        </w:numPr>
+      </w:pPr>
+      <w:r>
+        <w:t xml:space="preserve">The UI that should be used is more difficult to figure out however I believe a good approach would be to use a textbox that allows you to free type any keyword and phrases the user wants to search by once the user has inputted one keyword or phrase </w:t>
+      </w:r>
+      <w:r>
+        <w:lastRenderedPageBreak/>
+        <w:t xml:space="preserve">then they should be allowed to hit enter this should create a box on the page with an ‘X’ on it the box should contain the keyword they want to search by with the ‘X’ allowing them to remove the textbox clearing the corresponding keyword from the search. Once they have finished adding all the keywords then they can </w:t>
+      </w:r>
+      <w:r>
+        <w:t>click a search, and this will send a request to the API for the information matching the parameters.</w:t>
+      </w:r>
     </w:p>
     <w:sectPr>
+      <w:headerReference w:type="even" r:id="rId9"/>
+      <w:headerReference w:type="default" r:id="rId10"/>
+      <w:footerReference w:type="even" r:id="rId11"/>
+      <w:footerReference w:type="default" r:id="rId12"/>
+      <w:headerReference w:type="first" r:id="rId13"/>
+      <w:footerReference w:type="first" r:id="rId14"/>
       <w:pgSz w:w="12240" w:h="15840"/>
       <w:pgMar w:top="1440" w:right="1440" w:bottom="1440" w:left="1440" w:header="720" w:footer="720" w:gutter="0"/>
       <w:cols w:space="720"/>
@@ -166,28 +344,149 @@
 </w:document>
 </file>
 
+<file path=word/endnotes.xml><?xml version="1.0" encoding="utf-8"?>
+<w:endnotes xmlns:wpc="http://schemas.microsoft.com/office/word/2010/wordprocessingCanvas" xmlns:cx="http://schemas.microsoft.com/office/drawing/2014/chartex" xmlns:cx1="http://schemas.microsoft.com/office/drawing/2015/9/8/chartex" xmlns:cx2="http://schemas.microsoft.com/office/drawing/2015/10/21/chartex" xmlns:cx3="http://schemas.microsoft.com/office/drawing/2016/5/9/chartex" xmlns:cx4="http://schemas.microsoft.com/office/drawing/2016/5/10/chartex" xmlns:cx5="http://schemas.microsoft.com/office/drawing/2016/5/11/chartex" xmlns:cx6="http://schemas.microsoft.com/office/drawing/2016/5/12/chartex" xmlns:cx7="http://schemas.microsoft.com/office/drawing/2016/5/13/chartex" xmlns:cx8="http://schemas.microsoft.com/office/drawing/2016/5/14/chartex" xmlns:mc="http://schemas.openxmlformats.org/markup-compatibility/2006" xmlns:aink="http://schemas.microsoft.com/office/drawing/2016/ink" xmlns:am3d="http://schemas.microsoft.com/office/drawing/2017/model3d" xmlns:o="urn:schemas-microsoft-com:office:office" xmlns:r="http://schemas.openxmlformats.org/officeDocument/2006/relationships" xmlns:m="http://schemas.openxmlformats.org/officeDocument/2006/math" xmlns:v="urn:schemas-microsoft-com:vml" xmlns:wp14="http://schemas.microsoft.com/office/word/2010/wordprocessingDrawing" xmlns:wp="http://schemas.openxmlformats.org/drawingml/2006/wordprocessingDrawing" xmlns:w10="urn:schemas-microsoft-com:office:word" xmlns:w="http://schemas.openxmlformats.org/wordprocessingml/2006/main" xmlns:w14="http://schemas.microsoft.com/office/word/2010/wordml" xmlns:w15="http://schemas.microsoft.com/office/word/2012/wordml" xmlns:w16cex="http://schemas.microsoft.com/office/word/2018/wordml/cex" xmlns:w16cid="http://schemas.microsoft.com/office/word/2016/wordml/cid" xmlns:w16="http://schemas.microsoft.com/office/word/2018/wordml" xmlns:w16sdtdh="http://schemas.microsoft.com/office/word/2020/wordml/sdtdatahash" xmlns:w16se="http://schemas.microsoft.com/office/word/2015/wordml/symex" xmlns:wpg="http://schemas.microsoft.com/office/word/2010/wordprocessingGroup" xmlns:wpi="http://schemas.microsoft.com/office/word/2010/wordprocessingInk" xmlns:wne="http://schemas.microsoft.com/office/word/2006/wordml" xmlns:wps="http://schemas.microsoft.com/office/word/2010/wordprocessingShape" mc:Ignorable="w14 w15 w16se w16cid w16 w16cex w16sdtdh wp14">
+  <w:endnote w:type="separator" w:id="-1">
+    <w:p>
+      <w:pPr>
+        <w:spacing w:after="0" w:line="240" w:lineRule="auto"/>
+      </w:pPr>
+      <w:r>
+        <w:separator/>
+      </w:r>
+    </w:p>
+  </w:endnote>
+  <w:endnote w:type="continuationSeparator" w:id="0">
+    <w:p>
+      <w:pPr>
+        <w:spacing w:after="0" w:line="240" w:lineRule="auto"/>
+      </w:pPr>
+      <w:r>
+        <w:continuationSeparator/>
+      </w:r>
+    </w:p>
+  </w:endnote>
+</w:endnotes>
+</file>
+
+<file path=word/footer1.xml><?xml version="1.0" encoding="utf-8"?>
+<w:ftr xmlns:wpc="http://schemas.microsoft.com/office/word/2010/wordprocessingCanvas" xmlns:cx="http://schemas.microsoft.com/office/drawing/2014/chartex" xmlns:cx1="http://schemas.microsoft.com/office/drawing/2015/9/8/chartex" xmlns:cx2="http://schemas.microsoft.com/office/drawing/2015/10/21/chartex" xmlns:cx3="http://schemas.microsoft.com/office/drawing/2016/5/9/chartex" xmlns:cx4="http://schemas.microsoft.com/office/drawing/2016/5/10/chartex" xmlns:cx5="http://schemas.microsoft.com/office/drawing/2016/5/11/chartex" xmlns:cx6="http://schemas.microsoft.com/office/drawing/2016/5/12/chartex" xmlns:cx7="http://schemas.microsoft.com/office/drawing/2016/5/13/chartex" xmlns:cx8="http://schemas.microsoft.com/office/drawing/2016/5/14/chartex" xmlns:mc="http://schemas.openxmlformats.org/markup-compatibility/2006" xmlns:aink="http://schemas.microsoft.com/office/drawing/2016/ink" xmlns:am3d="http://schemas.microsoft.com/office/drawing/2017/model3d" xmlns:o="urn:schemas-microsoft-com:office:office" xmlns:r="http://schemas.openxmlformats.org/officeDocument/2006/relationships" xmlns:m="http://schemas.openxmlformats.org/officeDocument/2006/math" xmlns:v="urn:schemas-microsoft-com:vml" xmlns:wp14="http://schemas.microsoft.com/office/word/2010/wordprocessingDrawing" xmlns:wp="http://schemas.openxmlformats.org/drawingml/2006/wordprocessingDrawing" xmlns:w10="urn:schemas-microsoft-com:office:word" xmlns:w="http://schemas.openxmlformats.org/wordprocessingml/2006/main" xmlns:w14="http://schemas.microsoft.com/office/word/2010/wordml" xmlns:w15="http://schemas.microsoft.com/office/word/2012/wordml" xmlns:w16cex="http://schemas.microsoft.com/office/word/2018/wordml/cex" xmlns:w16cid="http://schemas.microsoft.com/office/word/2016/wordml/cid" xmlns:w16="http://schemas.microsoft.com/office/word/2018/wordml" xmlns:w16sdtdh="http://schemas.microsoft.com/office/word/2020/wordml/sdtdatahash" xmlns:w16se="http://schemas.microsoft.com/office/word/2015/wordml/symex" xmlns:wpg="http://schemas.microsoft.com/office/word/2010/wordprocessingGroup" xmlns:wpi="http://schemas.microsoft.com/office/word/2010/wordprocessingInk" xmlns:wne="http://schemas.microsoft.com/office/word/2006/wordml" xmlns:wps="http://schemas.microsoft.com/office/word/2010/wordprocessingShape" mc:Ignorable="w14 w15 w16se w16cid w16 w16cex w16sdtdh wp14">
+  <w:p>
+    <w:pPr>
+      <w:pStyle w:val="Footer"/>
+    </w:pPr>
+  </w:p>
+</w:ftr>
+</file>
+
+<file path=word/footer2.xml><?xml version="1.0" encoding="utf-8"?>
+<w:ftr xmlns:wpc="http://schemas.microsoft.com/office/word/2010/wordprocessingCanvas" xmlns:cx="http://schemas.microsoft.com/office/drawing/2014/chartex" xmlns:cx1="http://schemas.microsoft.com/office/drawing/2015/9/8/chartex" xmlns:cx2="http://schemas.microsoft.com/office/drawing/2015/10/21/chartex" xmlns:cx3="http://schemas.microsoft.com/office/drawing/2016/5/9/chartex" xmlns:cx4="http://schemas.microsoft.com/office/drawing/2016/5/10/chartex" xmlns:cx5="http://schemas.microsoft.com/office/drawing/2016/5/11/chartex" xmlns:cx6="http://schemas.microsoft.com/office/drawing/2016/5/12/chartex" xmlns:cx7="http://schemas.microsoft.com/office/drawing/2016/5/13/chartex" xmlns:cx8="http://schemas.microsoft.com/office/drawing/2016/5/14/chartex" xmlns:mc="http://schemas.openxmlformats.org/markup-compatibility/2006" xmlns:aink="http://schemas.microsoft.com/office/drawing/2016/ink" xmlns:am3d="http://schemas.microsoft.com/office/drawing/2017/model3d" xmlns:o="urn:schemas-microsoft-com:office:office" xmlns:r="http://schemas.openxmlformats.org/officeDocument/2006/relationships" xmlns:m="http://schemas.openxmlformats.org/officeDocument/2006/math" xmlns:v="urn:schemas-microsoft-com:vml" xmlns:wp14="http://schemas.microsoft.com/office/word/2010/wordprocessingDrawing" xmlns:wp="http://schemas.openxmlformats.org/drawingml/2006/wordprocessingDrawing" xmlns:w10="urn:schemas-microsoft-com:office:word" xmlns:w="http://schemas.openxmlformats.org/wordprocessingml/2006/main" xmlns:w14="http://schemas.microsoft.com/office/word/2010/wordml" xmlns:w15="http://schemas.microsoft.com/office/word/2012/wordml" xmlns:w16cex="http://schemas.microsoft.com/office/word/2018/wordml/cex" xmlns:w16cid="http://schemas.microsoft.com/office/word/2016/wordml/cid" xmlns:w16="http://schemas.microsoft.com/office/word/2018/wordml" xmlns:w16sdtdh="http://schemas.microsoft.com/office/word/2020/wordml/sdtdatahash" xmlns:w16se="http://schemas.microsoft.com/office/word/2015/wordml/symex" xmlns:wpg="http://schemas.microsoft.com/office/word/2010/wordprocessingGroup" xmlns:wpi="http://schemas.microsoft.com/office/word/2010/wordprocessingInk" xmlns:wne="http://schemas.microsoft.com/office/word/2006/wordml" xmlns:wps="http://schemas.microsoft.com/office/word/2010/wordprocessingShape" mc:Ignorable="w14 w15 w16se w16cid w16 w16cex w16sdtdh wp14">
+  <w:p>
+    <w:pPr>
+      <w:pStyle w:val="Footer"/>
+    </w:pPr>
+  </w:p>
+</w:ftr>
+</file>
+
+<file path=word/footer3.xml><?xml version="1.0" encoding="utf-8"?>
+<w:ftr xmlns:wpc="http://schemas.microsoft.com/office/word/2010/wordprocessingCanvas" xmlns:cx="http://schemas.microsoft.com/office/drawing/2014/chartex" xmlns:cx1="http://schemas.microsoft.com/office/drawing/2015/9/8/chartex" xmlns:cx2="http://schemas.microsoft.com/office/drawing/2015/10/21/chartex" xmlns:cx3="http://schemas.microsoft.com/office/drawing/2016/5/9/chartex" xmlns:cx4="http://schemas.microsoft.com/office/drawing/2016/5/10/chartex" xmlns:cx5="http://schemas.microsoft.com/office/drawing/2016/5/11/chartex" xmlns:cx6="http://schemas.microsoft.com/office/drawing/2016/5/12/chartex" xmlns:cx7="http://schemas.microsoft.com/office/drawing/2016/5/13/chartex" xmlns:cx8="http://schemas.microsoft.com/office/drawing/2016/5/14/chartex" xmlns:mc="http://schemas.openxmlformats.org/markup-compatibility/2006" xmlns:aink="http://schemas.microsoft.com/office/drawing/2016/ink" xmlns:am3d="http://schemas.microsoft.com/office/drawing/2017/model3d" xmlns:o="urn:schemas-microsoft-com:office:office" xmlns:r="http://schemas.openxmlformats.org/officeDocument/2006/relationships" xmlns:m="http://schemas.openxmlformats.org/officeDocument/2006/math" xmlns:v="urn:schemas-microsoft-com:vml" xmlns:wp14="http://schemas.microsoft.com/office/word/2010/wordprocessingDrawing" xmlns:wp="http://schemas.openxmlformats.org/drawingml/2006/wordprocessingDrawing" xmlns:w10="urn:schemas-microsoft-com:office:word" xmlns:w="http://schemas.openxmlformats.org/wordprocessingml/2006/main" xmlns:w14="http://schemas.microsoft.com/office/word/2010/wordml" xmlns:w15="http://schemas.microsoft.com/office/word/2012/wordml" xmlns:w16cex="http://schemas.microsoft.com/office/word/2018/wordml/cex" xmlns:w16cid="http://schemas.microsoft.com/office/word/2016/wordml/cid" xmlns:w16="http://schemas.microsoft.com/office/word/2018/wordml" xmlns:w16sdtdh="http://schemas.microsoft.com/office/word/2020/wordml/sdtdatahash" xmlns:w16se="http://schemas.microsoft.com/office/word/2015/wordml/symex" xmlns:wpg="http://schemas.microsoft.com/office/word/2010/wordprocessingGroup" xmlns:wpi="http://schemas.microsoft.com/office/word/2010/wordprocessingInk" xmlns:wne="http://schemas.microsoft.com/office/word/2006/wordml" xmlns:wps="http://schemas.microsoft.com/office/word/2010/wordprocessingShape" mc:Ignorable="w14 w15 w16se w16cid w16 w16cex w16sdtdh wp14">
+  <w:p>
+    <w:pPr>
+      <w:pStyle w:val="Footer"/>
+    </w:pPr>
+  </w:p>
+</w:ftr>
+</file>
+
+<file path=word/footnotes.xml><?xml version="1.0" encoding="utf-8"?>
+<w:footnotes xmlns:wpc="http://schemas.microsoft.com/office/word/2010/wordprocessingCanvas" xmlns:cx="http://schemas.microsoft.com/office/drawing/2014/chartex" xmlns:cx1="http://schemas.microsoft.com/office/drawing/2015/9/8/chartex" xmlns:cx2="http://schemas.microsoft.com/office/drawing/2015/10/21/chartex" xmlns:cx3="http://schemas.microsoft.com/office/drawing/2016/5/9/chartex" xmlns:cx4="http://schemas.microsoft.com/office/drawing/2016/5/10/chartex" xmlns:cx5="http://schemas.microsoft.com/office/drawing/2016/5/11/chartex" xmlns:cx6="http://schemas.microsoft.com/office/drawing/2016/5/12/chartex" xmlns:cx7="http://schemas.microsoft.com/office/drawing/2016/5/13/chartex" xmlns:cx8="http://schemas.microsoft.com/office/drawing/2016/5/14/chartex" xmlns:mc="http://schemas.openxmlformats.org/markup-compatibility/2006" xmlns:aink="http://schemas.microsoft.com/office/drawing/2016/ink" xmlns:am3d="http://schemas.microsoft.com/office/drawing/2017/model3d" xmlns:o="urn:schemas-microsoft-com:office:office" xmlns:r="http://schemas.openxmlformats.org/officeDocument/2006/relationships" xmlns:m="http://schemas.openxmlformats.org/officeDocument/2006/math" xmlns:v="urn:schemas-microsoft-com:vml" xmlns:wp14="http://schemas.microsoft.com/office/word/2010/wordprocessingDrawing" xmlns:wp="http://schemas.openxmlformats.org/drawingml/2006/wordprocessingDrawing" xmlns:w10="urn:schemas-microsoft-com:office:word" xmlns:w="http://schemas.openxmlformats.org/wordprocessingml/2006/main" xmlns:w14="http://schemas.microsoft.com/office/word/2010/wordml" xmlns:w15="http://schemas.microsoft.com/office/word/2012/wordml" xmlns:w16cex="http://schemas.microsoft.com/office/word/2018/wordml/cex" xmlns:w16cid="http://schemas.microsoft.com/office/word/2016/wordml/cid" xmlns:w16="http://schemas.microsoft.com/office/word/2018/wordml" xmlns:w16sdtdh="http://schemas.microsoft.com/office/word/2020/wordml/sdtdatahash" xmlns:w16se="http://schemas.microsoft.com/office/word/2015/wordml/symex" xmlns:wpg="http://schemas.microsoft.com/office/word/2010/wordprocessingGroup" xmlns:wpi="http://schemas.microsoft.com/office/word/2010/wordprocessingInk" xmlns:wne="http://schemas.microsoft.com/office/word/2006/wordml" xmlns:wps="http://schemas.microsoft.com/office/word/2010/wordprocessingShape" mc:Ignorable="w14 w15 w16se w16cid w16 w16cex w16sdtdh wp14">
+  <w:footnote w:type="separator" w:id="-1">
+    <w:p>
+      <w:pPr>
+        <w:spacing w:after="0" w:line="240" w:lineRule="auto"/>
+      </w:pPr>
+      <w:r>
+        <w:separator/>
+      </w:r>
+    </w:p>
+  </w:footnote>
+  <w:footnote w:type="continuationSeparator" w:id="0">
+    <w:p>
+      <w:pPr>
+        <w:spacing w:after="0" w:line="240" w:lineRule="auto"/>
+      </w:pPr>
+      <w:r>
+        <w:continuationSeparator/>
+      </w:r>
+    </w:p>
+  </w:footnote>
+</w:footnotes>
+</file>
+
+<file path=word/header1.xml><?xml version="1.0" encoding="utf-8"?>
+<w:hdr xmlns:wpc="http://schemas.microsoft.com/office/word/2010/wordprocessingCanvas" xmlns:cx="http://schemas.microsoft.com/office/drawing/2014/chartex" xmlns:cx1="http://schemas.microsoft.com/office/drawing/2015/9/8/chartex" xmlns:cx2="http://schemas.microsoft.com/office/drawing/2015/10/21/chartex" xmlns:cx3="http://schemas.microsoft.com/office/drawing/2016/5/9/chartex" xmlns:cx4="http://schemas.microsoft.com/office/drawing/2016/5/10/chartex" xmlns:cx5="http://schemas.microsoft.com/office/drawing/2016/5/11/chartex" xmlns:cx6="http://schemas.microsoft.com/office/drawing/2016/5/12/chartex" xmlns:cx7="http://schemas.microsoft.com/office/drawing/2016/5/13/chartex" xmlns:cx8="http://schemas.microsoft.com/office/drawing/2016/5/14/chartex" xmlns:mc="http://schemas.openxmlformats.org/markup-compatibility/2006" xmlns:aink="http://schemas.microsoft.com/office/drawing/2016/ink" xmlns:am3d="http://schemas.microsoft.com/office/drawing/2017/model3d" xmlns:o="urn:schemas-microsoft-com:office:office" xmlns:r="http://schemas.openxmlformats.org/officeDocument/2006/relationships" xmlns:m="http://schemas.openxmlformats.org/officeDocument/2006/math" xmlns:v="urn:schemas-microsoft-com:vml" xmlns:wp14="http://schemas.microsoft.com/office/word/2010/wordprocessingDrawing" xmlns:wp="http://schemas.openxmlformats.org/drawingml/2006/wordprocessingDrawing" xmlns:w10="urn:schemas-microsoft-com:office:word" xmlns:w="http://schemas.openxmlformats.org/wordprocessingml/2006/main" xmlns:w14="http://schemas.microsoft.com/office/word/2010/wordml" xmlns:w15="http://schemas.microsoft.com/office/word/2012/wordml" xmlns:w16cex="http://schemas.microsoft.com/office/word/2018/wordml/cex" xmlns:w16cid="http://schemas.microsoft.com/office/word/2016/wordml/cid" xmlns:w16="http://schemas.microsoft.com/office/word/2018/wordml" xmlns:w16sdtdh="http://schemas.microsoft.com/office/word/2020/wordml/sdtdatahash" xmlns:w16se="http://schemas.microsoft.com/office/word/2015/wordml/symex" xmlns:wpg="http://schemas.microsoft.com/office/word/2010/wordprocessingGroup" xmlns:wpi="http://schemas.microsoft.com/office/word/2010/wordprocessingInk" xmlns:wne="http://schemas.microsoft.com/office/word/2006/wordml" xmlns:wps="http://schemas.microsoft.com/office/word/2010/wordprocessingShape" mc:Ignorable="w14 w15 w16se w16cid w16 w16cex w16sdtdh wp14">
+  <w:p>
+    <w:pPr>
+      <w:pStyle w:val="Header"/>
+    </w:pPr>
+  </w:p>
+</w:hdr>
+</file>
+
+<file path=word/header2.xml><?xml version="1.0" encoding="utf-8"?>
+<w:hdr xmlns:wpc="http://schemas.microsoft.com/office/word/2010/wordprocessingCanvas" xmlns:cx="http://schemas.microsoft.com/office/drawing/2014/chartex" xmlns:cx1="http://schemas.microsoft.com/office/drawing/2015/9/8/chartex" xmlns:cx2="http://schemas.microsoft.com/office/drawing/2015/10/21/chartex" xmlns:cx3="http://schemas.microsoft.com/office/drawing/2016/5/9/chartex" xmlns:cx4="http://schemas.microsoft.com/office/drawing/2016/5/10/chartex" xmlns:cx5="http://schemas.microsoft.com/office/drawing/2016/5/11/chartex" xmlns:cx6="http://schemas.microsoft.com/office/drawing/2016/5/12/chartex" xmlns:cx7="http://schemas.microsoft.com/office/drawing/2016/5/13/chartex" xmlns:cx8="http://schemas.microsoft.com/office/drawing/2016/5/14/chartex" xmlns:mc="http://schemas.openxmlformats.org/markup-compatibility/2006" xmlns:aink="http://schemas.microsoft.com/office/drawing/2016/ink" xmlns:am3d="http://schemas.microsoft.com/office/drawing/2017/model3d" xmlns:o="urn:schemas-microsoft-com:office:office" xmlns:r="http://schemas.openxmlformats.org/officeDocument/2006/relationships" xmlns:m="http://schemas.openxmlformats.org/officeDocument/2006/math" xmlns:v="urn:schemas-microsoft-com:vml" xmlns:wp14="http://schemas.microsoft.com/office/word/2010/wordprocessingDrawing" xmlns:wp="http://schemas.openxmlformats.org/drawingml/2006/wordprocessingDrawing" xmlns:w10="urn:schemas-microsoft-com:office:word" xmlns:w="http://schemas.openxmlformats.org/wordprocessingml/2006/main" xmlns:w14="http://schemas.microsoft.com/office/word/2010/wordml" xmlns:w15="http://schemas.microsoft.com/office/word/2012/wordml" xmlns:w16cex="http://schemas.microsoft.com/office/word/2018/wordml/cex" xmlns:w16cid="http://schemas.microsoft.com/office/word/2016/wordml/cid" xmlns:w16="http://schemas.microsoft.com/office/word/2018/wordml" xmlns:w16sdtdh="http://schemas.microsoft.com/office/word/2020/wordml/sdtdatahash" xmlns:w16se="http://schemas.microsoft.com/office/word/2015/wordml/symex" xmlns:wpg="http://schemas.microsoft.com/office/word/2010/wordprocessingGroup" xmlns:wpi="http://schemas.microsoft.com/office/word/2010/wordprocessingInk" xmlns:wne="http://schemas.microsoft.com/office/word/2006/wordml" xmlns:wps="http://schemas.microsoft.com/office/word/2010/wordprocessingShape" mc:Ignorable="w14 w15 w16se w16cid w16 w16cex w16sdtdh wp14">
+  <w:p>
+    <w:pPr>
+      <w:pStyle w:val="Header"/>
+    </w:pPr>
+    <w:r>
+      <w:t xml:space="preserve">Kaven Arango </w:t>
+    </w:r>
+  </w:p>
+  <w:p>
+    <w:pPr>
+      <w:pStyle w:val="Header"/>
+    </w:pPr>
+    <w:r>
+      <w:t>Meltwater project part 2</w:t>
+    </w:r>
+  </w:p>
+</w:hdr>
+</file>
+
+<file path=word/header3.xml><?xml version="1.0" encoding="utf-8"?>
+<w:hdr xmlns:wpc="http://schemas.microsoft.com/office/word/2010/wordprocessingCanvas" xmlns:cx="http://schemas.microsoft.com/office/drawing/2014/chartex" xmlns:cx1="http://schemas.microsoft.com/office/drawing/2015/9/8/chartex" xmlns:cx2="http://schemas.microsoft.com/office/drawing/2015/10/21/chartex" xmlns:cx3="http://schemas.microsoft.com/office/drawing/2016/5/9/chartex" xmlns:cx4="http://schemas.microsoft.com/office/drawing/2016/5/10/chartex" xmlns:cx5="http://schemas.microsoft.com/office/drawing/2016/5/11/chartex" xmlns:cx6="http://schemas.microsoft.com/office/drawing/2016/5/12/chartex" xmlns:cx7="http://schemas.microsoft.com/office/drawing/2016/5/13/chartex" xmlns:cx8="http://schemas.microsoft.com/office/drawing/2016/5/14/chartex" xmlns:mc="http://schemas.openxmlformats.org/markup-compatibility/2006" xmlns:aink="http://schemas.microsoft.com/office/drawing/2016/ink" xmlns:am3d="http://schemas.microsoft.com/office/drawing/2017/model3d" xmlns:o="urn:schemas-microsoft-com:office:office" xmlns:r="http://schemas.openxmlformats.org/officeDocument/2006/relationships" xmlns:m="http://schemas.openxmlformats.org/officeDocument/2006/math" xmlns:v="urn:schemas-microsoft-com:vml" xmlns:wp14="http://schemas.microsoft.com/office/word/2010/wordprocessingDrawing" xmlns:wp="http://schemas.openxmlformats.org/drawingml/2006/wordprocessingDrawing" xmlns:w10="urn:schemas-microsoft-com:office:word" xmlns:w="http://schemas.openxmlformats.org/wordprocessingml/2006/main" xmlns:w14="http://schemas.microsoft.com/office/word/2010/wordml" xmlns:w15="http://schemas.microsoft.com/office/word/2012/wordml" xmlns:w16cex="http://schemas.microsoft.com/office/word/2018/wordml/cex" xmlns:w16cid="http://schemas.microsoft.com/office/word/2016/wordml/cid" xmlns:w16="http://schemas.microsoft.com/office/word/2018/wordml" xmlns:w16sdtdh="http://schemas.microsoft.com/office/word/2020/wordml/sdtdatahash" xmlns:w16se="http://schemas.microsoft.com/office/word/2015/wordml/symex" xmlns:wpg="http://schemas.microsoft.com/office/word/2010/wordprocessingGroup" xmlns:wpi="http://schemas.microsoft.com/office/word/2010/wordprocessingInk" xmlns:wne="http://schemas.microsoft.com/office/word/2006/wordml" xmlns:wps="http://schemas.microsoft.com/office/word/2010/wordprocessingShape" mc:Ignorable="w14 w15 w16se w16cid w16 w16cex w16sdtdh wp14">
+  <w:p>
+    <w:pPr>
+      <w:pStyle w:val="Header"/>
+    </w:pPr>
+  </w:p>
+</w:hdr>
+</file>
+
 <file path=word/numbering.xml><?xml version="1.0" encoding="utf-8"?>
 <w:numbering xmlns:wpc="http://schemas.microsoft.com/office/word/2010/wordprocessingCanvas" xmlns:cx="http://schemas.microsoft.com/office/drawing/2014/chartex" xmlns:cx1="http://schemas.microsoft.com/office/drawing/2015/9/8/chartex" xmlns:cx2="http://schemas.microsoft.com/office/drawing/2015/10/21/chartex" xmlns:cx3="http://schemas.microsoft.com/office/drawing/2016/5/9/chartex" xmlns:cx4="http://schemas.microsoft.com/office/drawing/2016/5/10/chartex" xmlns:cx5="http://schemas.microsoft.com/office/drawing/2016/5/11/chartex" xmlns:cx6="http://schemas.microsoft.com/office/drawing/2016/5/12/chartex" xmlns:cx7="http://schemas.microsoft.com/office/drawing/2016/5/13/chartex" xmlns:cx8="http://schemas.microsoft.com/office/drawing/2016/5/14/chartex" xmlns:mc="http://schemas.openxmlformats.org/markup-compatibility/2006" xmlns:aink="http://schemas.microsoft.com/office/drawing/2016/ink" xmlns:am3d="http://schemas.microsoft.com/office/drawing/2017/model3d" xmlns:o="urn:schemas-microsoft-com:office:office" xmlns:r="http://schemas.openxmlformats.org/officeDocument/2006/relationships" xmlns:m="http://schemas.openxmlformats.org/officeDocument/2006/math" xmlns:v="urn:schemas-microsoft-com:vml" xmlns:wp14="http://schemas.microsoft.com/office/word/2010/wordprocessingDrawing" xmlns:wp="http://schemas.openxmlformats.org/drawingml/2006/wordprocessingDrawing" xmlns:w10="urn:schemas-microsoft-com:office:word" xmlns:w="http://schemas.openxmlformats.org/wordprocessingml/2006/main" xmlns:w14="http://schemas.microsoft.com/office/word/2010/wordml" xmlns:w15="http://schemas.microsoft.com/office/word/2012/wordml" xmlns:w16cex="http://schemas.microsoft.com/office/word/2018/wordml/cex" xmlns:w16cid="http://schemas.microsoft.com/office/word/2016/wordml/cid" xmlns:w16="http://schemas.microsoft.com/office/word/2018/wordml" xmlns:w16sdtdh="http://schemas.microsoft.com/office/word/2020/wordml/sdtdatahash" xmlns:w16se="http://schemas.microsoft.com/office/word/2015/wordml/symex" xmlns:wpg="http://schemas.microsoft.com/office/word/2010/wordprocessingGroup" xmlns:wpi="http://schemas.microsoft.com/office/word/2010/wordprocessingInk" xmlns:wne="http://schemas.microsoft.com/office/word/2006/wordml" xmlns:wps="http://schemas.microsoft.com/office/word/2010/wordprocessingShape" mc:Ignorable="w14 w15 w16se w16cid w16 w16cex w16sdtdh wp14">
   <w:abstractNum w:abstractNumId="0" w15:restartNumberingAfterBreak="0">
-    <w:nsid w:val="75E533CD"/>
+    <w:nsid w:val="21167AD4"/>
     <w:multiLevelType w:val="hybridMultilevel"/>
-    <w:tmpl w:val="131679E4"/>
+    <w:tmpl w:val="C9565FFA"/>
     <w:lvl w:ilvl="0" w:tplc="0409000F">
       <w:start w:val="1"/>
       <w:numFmt w:val="decimal"/>
       <w:lvlText w:val="%1."/>
       <w:lvlJc w:val="left"/>
       <w:pPr>
-        <w:ind w:left="720" w:hanging="360"/>
-      </w:pPr>
-    </w:lvl>
-    <w:lvl w:ilvl="1" w:tplc="04090019">
+        <w:ind w:left="2160" w:hanging="360"/>
+      </w:pPr>
+    </w:lvl>
+    <w:lvl w:ilvl="1" w:tplc="04090019" w:tentative="1">
       <w:start w:val="1"/>
       <w:numFmt w:val="lowerLetter"/>
       <w:lvlText w:val="%2."/>
       <w:lvlJc w:val="left"/>
       <w:pPr>
-        <w:ind w:left="1440" w:hanging="360"/>
+        <w:ind w:left="2880" w:hanging="360"/>
       </w:pPr>
     </w:lvl>
     <w:lvl w:ilvl="2" w:tplc="0409001B" w:tentative="1">
@@ -196,7 +495,7 @@
       <w:lvlText w:val="%3."/>
       <w:lvlJc w:val="right"/>
       <w:pPr>
-        <w:ind w:left="2160" w:hanging="180"/>
+        <w:ind w:left="3600" w:hanging="180"/>
       </w:pPr>
     </w:lvl>
     <w:lvl w:ilvl="3" w:tplc="0409000F" w:tentative="1">
@@ -205,7 +504,7 @@
       <w:lvlText w:val="%4."/>
       <w:lvlJc w:val="left"/>
       <w:pPr>
-        <w:ind w:left="2880" w:hanging="360"/>
+        <w:ind w:left="4320" w:hanging="360"/>
       </w:pPr>
     </w:lvl>
     <w:lvl w:ilvl="4" w:tplc="04090019" w:tentative="1">
@@ -214,7 +513,7 @@
       <w:lvlText w:val="%5."/>
       <w:lvlJc w:val="left"/>
       <w:pPr>
-        <w:ind w:left="3600" w:hanging="360"/>
+        <w:ind w:left="5040" w:hanging="360"/>
       </w:pPr>
     </w:lvl>
     <w:lvl w:ilvl="5" w:tplc="0409001B" w:tentative="1">
@@ -223,7 +522,7 @@
       <w:lvlText w:val="%6."/>
       <w:lvlJc w:val="right"/>
       <w:pPr>
-        <w:ind w:left="4320" w:hanging="180"/>
+        <w:ind w:left="5760" w:hanging="180"/>
       </w:pPr>
     </w:lvl>
     <w:lvl w:ilvl="6" w:tplc="0409000F" w:tentative="1">
@@ -232,7 +531,7 @@
       <w:lvlText w:val="%7."/>
       <w:lvlJc w:val="left"/>
       <w:pPr>
-        <w:ind w:left="5040" w:hanging="360"/>
+        <w:ind w:left="6480" w:hanging="360"/>
       </w:pPr>
     </w:lvl>
     <w:lvl w:ilvl="7" w:tplc="04090019" w:tentative="1">
@@ -241,7 +540,7 @@
       <w:lvlText w:val="%8."/>
       <w:lvlJc w:val="left"/>
       <w:pPr>
-        <w:ind w:left="5760" w:hanging="360"/>
+        <w:ind w:left="7200" w:hanging="360"/>
       </w:pPr>
     </w:lvl>
     <w:lvl w:ilvl="8" w:tplc="0409001B" w:tentative="1">
@@ -250,12 +549,279 @@
       <w:lvlText w:val="%9."/>
       <w:lvlJc w:val="right"/>
       <w:pPr>
+        <w:ind w:left="7920" w:hanging="180"/>
+      </w:pPr>
+    </w:lvl>
+  </w:abstractNum>
+  <w:abstractNum w:abstractNumId="1" w15:restartNumberingAfterBreak="0">
+    <w:nsid w:val="299E47C8"/>
+    <w:multiLevelType w:val="hybridMultilevel"/>
+    <w:tmpl w:val="1ED8A97E"/>
+    <w:lvl w:ilvl="0" w:tplc="0409000F">
+      <w:start w:val="1"/>
+      <w:numFmt w:val="decimal"/>
+      <w:lvlText w:val="%1."/>
+      <w:lvlJc w:val="left"/>
+      <w:pPr>
+        <w:ind w:left="2160" w:hanging="360"/>
+      </w:pPr>
+    </w:lvl>
+    <w:lvl w:ilvl="1" w:tplc="04090019" w:tentative="1">
+      <w:start w:val="1"/>
+      <w:numFmt w:val="lowerLetter"/>
+      <w:lvlText w:val="%2."/>
+      <w:lvlJc w:val="left"/>
+      <w:pPr>
+        <w:ind w:left="2880" w:hanging="360"/>
+      </w:pPr>
+    </w:lvl>
+    <w:lvl w:ilvl="2" w:tplc="0409001B" w:tentative="1">
+      <w:start w:val="1"/>
+      <w:numFmt w:val="lowerRoman"/>
+      <w:lvlText w:val="%3."/>
+      <w:lvlJc w:val="right"/>
+      <w:pPr>
+        <w:ind w:left="3600" w:hanging="180"/>
+      </w:pPr>
+    </w:lvl>
+    <w:lvl w:ilvl="3" w:tplc="0409000F" w:tentative="1">
+      <w:start w:val="1"/>
+      <w:numFmt w:val="decimal"/>
+      <w:lvlText w:val="%4."/>
+      <w:lvlJc w:val="left"/>
+      <w:pPr>
+        <w:ind w:left="4320" w:hanging="360"/>
+      </w:pPr>
+    </w:lvl>
+    <w:lvl w:ilvl="4" w:tplc="04090019" w:tentative="1">
+      <w:start w:val="1"/>
+      <w:numFmt w:val="lowerLetter"/>
+      <w:lvlText w:val="%5."/>
+      <w:lvlJc w:val="left"/>
+      <w:pPr>
+        <w:ind w:left="5040" w:hanging="360"/>
+      </w:pPr>
+    </w:lvl>
+    <w:lvl w:ilvl="5" w:tplc="0409001B" w:tentative="1">
+      <w:start w:val="1"/>
+      <w:numFmt w:val="lowerRoman"/>
+      <w:lvlText w:val="%6."/>
+      <w:lvlJc w:val="right"/>
+      <w:pPr>
+        <w:ind w:left="5760" w:hanging="180"/>
+      </w:pPr>
+    </w:lvl>
+    <w:lvl w:ilvl="6" w:tplc="0409000F" w:tentative="1">
+      <w:start w:val="1"/>
+      <w:numFmt w:val="decimal"/>
+      <w:lvlText w:val="%7."/>
+      <w:lvlJc w:val="left"/>
+      <w:pPr>
+        <w:ind w:left="6480" w:hanging="360"/>
+      </w:pPr>
+    </w:lvl>
+    <w:lvl w:ilvl="7" w:tplc="04090019" w:tentative="1">
+      <w:start w:val="1"/>
+      <w:numFmt w:val="lowerLetter"/>
+      <w:lvlText w:val="%8."/>
+      <w:lvlJc w:val="left"/>
+      <w:pPr>
+        <w:ind w:left="7200" w:hanging="360"/>
+      </w:pPr>
+    </w:lvl>
+    <w:lvl w:ilvl="8" w:tplc="0409001B" w:tentative="1">
+      <w:start w:val="1"/>
+      <w:numFmt w:val="lowerRoman"/>
+      <w:lvlText w:val="%9."/>
+      <w:lvlJc w:val="right"/>
+      <w:pPr>
+        <w:ind w:left="7920" w:hanging="180"/>
+      </w:pPr>
+    </w:lvl>
+  </w:abstractNum>
+  <w:abstractNum w:abstractNumId="2" w15:restartNumberingAfterBreak="0">
+    <w:nsid w:val="46155676"/>
+    <w:multiLevelType w:val="hybridMultilevel"/>
+    <w:tmpl w:val="7B306FA6"/>
+    <w:lvl w:ilvl="0" w:tplc="0409000F">
+      <w:start w:val="1"/>
+      <w:numFmt w:val="decimal"/>
+      <w:lvlText w:val="%1."/>
+      <w:lvlJc w:val="left"/>
+      <w:pPr>
+        <w:ind w:left="2160" w:hanging="360"/>
+      </w:pPr>
+    </w:lvl>
+    <w:lvl w:ilvl="1" w:tplc="04090019" w:tentative="1">
+      <w:start w:val="1"/>
+      <w:numFmt w:val="lowerLetter"/>
+      <w:lvlText w:val="%2."/>
+      <w:lvlJc w:val="left"/>
+      <w:pPr>
+        <w:ind w:left="2880" w:hanging="360"/>
+      </w:pPr>
+    </w:lvl>
+    <w:lvl w:ilvl="2" w:tplc="0409001B" w:tentative="1">
+      <w:start w:val="1"/>
+      <w:numFmt w:val="lowerRoman"/>
+      <w:lvlText w:val="%3."/>
+      <w:lvlJc w:val="right"/>
+      <w:pPr>
+        <w:ind w:left="3600" w:hanging="180"/>
+      </w:pPr>
+    </w:lvl>
+    <w:lvl w:ilvl="3" w:tplc="0409000F" w:tentative="1">
+      <w:start w:val="1"/>
+      <w:numFmt w:val="decimal"/>
+      <w:lvlText w:val="%4."/>
+      <w:lvlJc w:val="left"/>
+      <w:pPr>
+        <w:ind w:left="4320" w:hanging="360"/>
+      </w:pPr>
+    </w:lvl>
+    <w:lvl w:ilvl="4" w:tplc="04090019" w:tentative="1">
+      <w:start w:val="1"/>
+      <w:numFmt w:val="lowerLetter"/>
+      <w:lvlText w:val="%5."/>
+      <w:lvlJc w:val="left"/>
+      <w:pPr>
+        <w:ind w:left="5040" w:hanging="360"/>
+      </w:pPr>
+    </w:lvl>
+    <w:lvl w:ilvl="5" w:tplc="0409001B" w:tentative="1">
+      <w:start w:val="1"/>
+      <w:numFmt w:val="lowerRoman"/>
+      <w:lvlText w:val="%6."/>
+      <w:lvlJc w:val="right"/>
+      <w:pPr>
+        <w:ind w:left="5760" w:hanging="180"/>
+      </w:pPr>
+    </w:lvl>
+    <w:lvl w:ilvl="6" w:tplc="0409000F" w:tentative="1">
+      <w:start w:val="1"/>
+      <w:numFmt w:val="decimal"/>
+      <w:lvlText w:val="%7."/>
+      <w:lvlJc w:val="left"/>
+      <w:pPr>
+        <w:ind w:left="6480" w:hanging="360"/>
+      </w:pPr>
+    </w:lvl>
+    <w:lvl w:ilvl="7" w:tplc="04090019" w:tentative="1">
+      <w:start w:val="1"/>
+      <w:numFmt w:val="lowerLetter"/>
+      <w:lvlText w:val="%8."/>
+      <w:lvlJc w:val="left"/>
+      <w:pPr>
+        <w:ind w:left="7200" w:hanging="360"/>
+      </w:pPr>
+    </w:lvl>
+    <w:lvl w:ilvl="8" w:tplc="0409001B" w:tentative="1">
+      <w:start w:val="1"/>
+      <w:numFmt w:val="lowerRoman"/>
+      <w:lvlText w:val="%9."/>
+      <w:lvlJc w:val="right"/>
+      <w:pPr>
+        <w:ind w:left="7920" w:hanging="180"/>
+      </w:pPr>
+    </w:lvl>
+  </w:abstractNum>
+  <w:abstractNum w:abstractNumId="3" w15:restartNumberingAfterBreak="0">
+    <w:nsid w:val="75E533CD"/>
+    <w:multiLevelType w:val="hybridMultilevel"/>
+    <w:tmpl w:val="C6E48DFC"/>
+    <w:lvl w:ilvl="0" w:tplc="0409000F">
+      <w:start w:val="1"/>
+      <w:numFmt w:val="decimal"/>
+      <w:lvlText w:val="%1."/>
+      <w:lvlJc w:val="left"/>
+      <w:pPr>
+        <w:ind w:left="720" w:hanging="360"/>
+      </w:pPr>
+    </w:lvl>
+    <w:lvl w:ilvl="1" w:tplc="04090019">
+      <w:start w:val="1"/>
+      <w:numFmt w:val="lowerLetter"/>
+      <w:lvlText w:val="%2."/>
+      <w:lvlJc w:val="left"/>
+      <w:pPr>
+        <w:ind w:left="1440" w:hanging="360"/>
+      </w:pPr>
+    </w:lvl>
+    <w:lvl w:ilvl="2" w:tplc="0409001B" w:tentative="1">
+      <w:start w:val="1"/>
+      <w:numFmt w:val="lowerRoman"/>
+      <w:lvlText w:val="%3."/>
+      <w:lvlJc w:val="right"/>
+      <w:pPr>
+        <w:ind w:left="2160" w:hanging="180"/>
+      </w:pPr>
+    </w:lvl>
+    <w:lvl w:ilvl="3" w:tplc="0409000F" w:tentative="1">
+      <w:start w:val="1"/>
+      <w:numFmt w:val="decimal"/>
+      <w:lvlText w:val="%4."/>
+      <w:lvlJc w:val="left"/>
+      <w:pPr>
+        <w:ind w:left="2880" w:hanging="360"/>
+      </w:pPr>
+    </w:lvl>
+    <w:lvl w:ilvl="4" w:tplc="04090019" w:tentative="1">
+      <w:start w:val="1"/>
+      <w:numFmt w:val="lowerLetter"/>
+      <w:lvlText w:val="%5."/>
+      <w:lvlJc w:val="left"/>
+      <w:pPr>
+        <w:ind w:left="3600" w:hanging="360"/>
+      </w:pPr>
+    </w:lvl>
+    <w:lvl w:ilvl="5" w:tplc="0409001B" w:tentative="1">
+      <w:start w:val="1"/>
+      <w:numFmt w:val="lowerRoman"/>
+      <w:lvlText w:val="%6."/>
+      <w:lvlJc w:val="right"/>
+      <w:pPr>
+        <w:ind w:left="4320" w:hanging="180"/>
+      </w:pPr>
+    </w:lvl>
+    <w:lvl w:ilvl="6" w:tplc="0409000F" w:tentative="1">
+      <w:start w:val="1"/>
+      <w:numFmt w:val="decimal"/>
+      <w:lvlText w:val="%7."/>
+      <w:lvlJc w:val="left"/>
+      <w:pPr>
+        <w:ind w:left="5040" w:hanging="360"/>
+      </w:pPr>
+    </w:lvl>
+    <w:lvl w:ilvl="7" w:tplc="04090019" w:tentative="1">
+      <w:start w:val="1"/>
+      <w:numFmt w:val="lowerLetter"/>
+      <w:lvlText w:val="%8."/>
+      <w:lvlJc w:val="left"/>
+      <w:pPr>
+        <w:ind w:left="5760" w:hanging="360"/>
+      </w:pPr>
+    </w:lvl>
+    <w:lvl w:ilvl="8" w:tplc="0409001B" w:tentative="1">
+      <w:start w:val="1"/>
+      <w:numFmt w:val="lowerRoman"/>
+      <w:lvlText w:val="%9."/>
+      <w:lvlJc w:val="right"/>
+      <w:pPr>
         <w:ind w:left="6480" w:hanging="180"/>
       </w:pPr>
     </w:lvl>
   </w:abstractNum>
   <w:num w:numId="1">
+    <w:abstractNumId w:val="3"/>
+  </w:num>
+  <w:num w:numId="2">
+    <w:abstractNumId w:val="1"/>
+  </w:num>
+  <w:num w:numId="3">
     <w:abstractNumId w:val="0"/>
+  </w:num>
+  <w:num w:numId="4">
+    <w:abstractNumId w:val="2"/>
   </w:num>
 </w:numbering>
 </file>
@@ -697,6 +1263,50 @@
       <w:contextualSpacing/>
     </w:pPr>
   </w:style>
+  <w:style w:type="paragraph" w:styleId="Header">
+    <w:name w:val="header"/>
+    <w:basedOn w:val="Normal"/>
+    <w:link w:val="HeaderChar"/>
+    <w:uiPriority w:val="99"/>
+    <w:unhideWhenUsed/>
+    <w:rsid w:val="00F07422"/>
+    <w:pPr>
+      <w:tabs>
+        <w:tab w:val="center" w:pos="4680"/>
+        <w:tab w:val="right" w:pos="9360"/>
+      </w:tabs>
+      <w:spacing w:after="0" w:line="240" w:lineRule="auto"/>
+    </w:pPr>
+  </w:style>
+  <w:style w:type="character" w:customStyle="1" w:styleId="HeaderChar">
+    <w:name w:val="Header Char"/>
+    <w:basedOn w:val="DefaultParagraphFont"/>
+    <w:link w:val="Header"/>
+    <w:uiPriority w:val="99"/>
+    <w:rsid w:val="00F07422"/>
+  </w:style>
+  <w:style w:type="paragraph" w:styleId="Footer">
+    <w:name w:val="footer"/>
+    <w:basedOn w:val="Normal"/>
+    <w:link w:val="FooterChar"/>
+    <w:uiPriority w:val="99"/>
+    <w:unhideWhenUsed/>
+    <w:rsid w:val="00F07422"/>
+    <w:pPr>
+      <w:tabs>
+        <w:tab w:val="center" w:pos="4680"/>
+        <w:tab w:val="right" w:pos="9360"/>
+      </w:tabs>
+      <w:spacing w:after="0" w:line="240" w:lineRule="auto"/>
+    </w:pPr>
+  </w:style>
+  <w:style w:type="character" w:customStyle="1" w:styleId="FooterChar">
+    <w:name w:val="Footer Char"/>
+    <w:basedOn w:val="DefaultParagraphFont"/>
+    <w:link w:val="Footer"/>
+    <w:uiPriority w:val="99"/>
+    <w:rsid w:val="00F07422"/>
+  </w:style>
 </w:styles>
 </file>
 

</xml_diff>

<commit_message>
format changes and grammar fixes
</commit_message>
<xml_diff>
--- a/Meltwater_Assignment_part2.docx
+++ b/Meltwater_Assignment_part2.docx
@@ -3,8 +3,14 @@
 <w:document xmlns:wpc="http://schemas.microsoft.com/office/word/2010/wordprocessingCanvas" xmlns:cx="http://schemas.microsoft.com/office/drawing/2014/chartex" xmlns:cx1="http://schemas.microsoft.com/office/drawing/2015/9/8/chartex" xmlns:cx2="http://schemas.microsoft.com/office/drawing/2015/10/21/chartex" xmlns:cx3="http://schemas.microsoft.com/office/drawing/2016/5/9/chartex" xmlns:cx4="http://schemas.microsoft.com/office/drawing/2016/5/10/chartex" xmlns:cx5="http://schemas.microsoft.com/office/drawing/2016/5/11/chartex" xmlns:cx6="http://schemas.microsoft.com/office/drawing/2016/5/12/chartex" xmlns:cx7="http://schemas.microsoft.com/office/drawing/2016/5/13/chartex" xmlns:cx8="http://schemas.microsoft.com/office/drawing/2016/5/14/chartex" xmlns:mc="http://schemas.openxmlformats.org/markup-compatibility/2006" xmlns:aink="http://schemas.microsoft.com/office/drawing/2016/ink" xmlns:am3d="http://schemas.microsoft.com/office/drawing/2017/model3d" xmlns:o="urn:schemas-microsoft-com:office:office" xmlns:r="http://schemas.openxmlformats.org/officeDocument/2006/relationships" xmlns:m="http://schemas.openxmlformats.org/officeDocument/2006/math" xmlns:v="urn:schemas-microsoft-com:vml" xmlns:wp14="http://schemas.microsoft.com/office/word/2010/wordprocessingDrawing" xmlns:wp="http://schemas.openxmlformats.org/drawingml/2006/wordprocessingDrawing" xmlns:w10="urn:schemas-microsoft-com:office:word" xmlns:w="http://schemas.openxmlformats.org/wordprocessingml/2006/main" xmlns:w14="http://schemas.microsoft.com/office/word/2010/wordml" xmlns:w15="http://schemas.microsoft.com/office/word/2012/wordml" xmlns:w16cex="http://schemas.microsoft.com/office/word/2018/wordml/cex" xmlns:w16cid="http://schemas.microsoft.com/office/word/2016/wordml/cid" xmlns:w16="http://schemas.microsoft.com/office/word/2018/wordml" xmlns:w16sdtdh="http://schemas.microsoft.com/office/word/2020/wordml/sdtdatahash" xmlns:w16se="http://schemas.microsoft.com/office/word/2015/wordml/symex" xmlns:wpg="http://schemas.microsoft.com/office/word/2010/wordprocessingGroup" xmlns:wpi="http://schemas.microsoft.com/office/word/2010/wordprocessingInk" xmlns:wne="http://schemas.microsoft.com/office/word/2006/wordml" xmlns:wps="http://schemas.microsoft.com/office/word/2010/wordprocessingShape" mc:Ignorable="w14 w15 w16se w16cid w16 w16cex w16sdtdh wp14">
   <w:body>
     <w:p>
+      <w:pPr>
+        <w:rPr>
+          <w:rFonts w:ascii="Times New Roman" w:hAnsi="Times New Roman" w:cs="Times New Roman"/>
+        </w:rPr>
+      </w:pPr>
       <w:r>
         <w:rPr>
+          <w:rFonts w:ascii="Times New Roman" w:hAnsi="Times New Roman" w:cs="Times New Roman"/>
           <w:noProof/>
         </w:rPr>
         <w:drawing>
@@ -46,104 +52,86 @@
     </w:p>
     <w:p>
       <w:pPr>
-        <w:pStyle w:val="ListParagraph"/>
-        <w:numPr>
-          <w:ilvl w:val="0"/>
-          <w:numId w:val="1"/>
-        </w:numPr>
+        <w:rPr>
+          <w:rFonts w:ascii="Times New Roman" w:eastAsia="Times New Roman" w:hAnsi="Times New Roman" w:cs="Times New Roman"/>
+          <w:b/>
+          <w:bCs/>
+        </w:rPr>
       </w:pPr>
       <w:r>
         <w:rPr>
-          <w:sz w:val="20"/>
-          <w:szCs w:val="20"/>
-        </w:rPr>
-        <w:t>How would you store the data?</w:t>
+          <w:rFonts w:ascii="Times New Roman" w:eastAsia="Times New Roman" w:hAnsi="Times New Roman" w:cs="Times New Roman"/>
+          <w:b/>
+          <w:bCs/>
+        </w:rPr>
+        <w:t>How the data should be stored:</w:t>
       </w:r>
     </w:p>
     <w:p>
       <w:pPr>
-        <w:pStyle w:val="ListParagraph"/>
-        <w:numPr>
-          <w:ilvl w:val="1"/>
-          <w:numId w:val="1"/>
-        </w:numPr>
-      </w:pPr>
-      <w:r>
-        <w:rPr>
+        <w:ind w:left="720"/>
+        <w:rPr>
+          <w:rFonts w:ascii="Times New Roman" w:eastAsia="Times New Roman" w:hAnsi="Times New Roman" w:cs="Times New Roman"/>
           <w:sz w:val="20"/>
           <w:szCs w:val="20"/>
         </w:rPr>
-        <w:t xml:space="preserve">The data should be stored in a MySQL database with a table for the redacted documents, a table for the redacted words, and a join table storing the id from the redacted documents table and the redacted words table. The Redacted words table should have all the words and phrases being hashed. This will ensure that in the event of a data leak or a hack that the documents </w:t>
-      </w:r>
+      </w:pPr>
       <w:r>
         <w:rPr>
+          <w:rFonts w:ascii="Times New Roman" w:eastAsia="Times New Roman" w:hAnsi="Times New Roman" w:cs="Times New Roman"/>
           <w:sz w:val="20"/>
           <w:szCs w:val="20"/>
         </w:rPr>
-        <w:t>cannot</w:t>
-      </w:r>
-      <w:r>
-        <w:rPr>
-          <w:sz w:val="20"/>
-          <w:szCs w:val="20"/>
-        </w:rPr>
-        <w:t xml:space="preserve"> have their redacted words guessed based on the information stored in the database.</w:t>
-      </w:r>
-      <w:r>
-        <w:rPr>
-          <w:sz w:val="20"/>
-          <w:szCs w:val="20"/>
-        </w:rPr>
-        <w:t xml:space="preserve"> The redacted documents table should hold a path to the document.</w:t>
+        <w:t xml:space="preserve">The data should be stored in the MySQL database with the format diagramed in the above image with the following tables. The first table should contain the redacted documents. This table would contain all the paths for each document and their assigned id. There should also be a table in the database that contains the redacted words along with an assigned id. This table would have all the words and phrases being hashed, which would ensure security. This would mean that in the event of a data leak or hack that the document cannot have their redacted words guessed based on the information stored in the database. The final table would need to be the join table for storing both the assigned ids mention previously for the redacted documents and redacted words tables. This table would be the relationship between the document and the words. </w:t>
       </w:r>
     </w:p>
     <w:p>
       <w:pPr>
-        <w:pStyle w:val="ListParagraph"/>
-        <w:numPr>
-          <w:ilvl w:val="0"/>
-          <w:numId w:val="1"/>
-        </w:numPr>
-      </w:pPr>
-      <w:r>
-        <w:rPr>
+        <w:rPr>
+          <w:rFonts w:ascii="Times New Roman" w:hAnsi="Times New Roman" w:cs="Times New Roman"/>
           <w:sz w:val="20"/>
           <w:szCs w:val="20"/>
         </w:rPr>
-        <w:t>How would you make it searchable?</w:t>
+      </w:pPr>
+      <w:r>
+        <w:rPr>
+          <w:rFonts w:ascii="Times New Roman" w:eastAsia="Times New Roman" w:hAnsi="Times New Roman" w:cs="Times New Roman"/>
+          <w:b/>
+          <w:bCs/>
+          <w:color w:val="000000" w:themeColor="text1"/>
+        </w:rPr>
+        <w:t>How the data should be made searchable:</w:t>
       </w:r>
     </w:p>
     <w:p>
       <w:pPr>
-        <w:pStyle w:val="ListParagraph"/>
-        <w:numPr>
-          <w:ilvl w:val="1"/>
-          <w:numId w:val="1"/>
-        </w:numPr>
-      </w:pPr>
-      <w:r>
-        <w:rPr>
+        <w:ind w:left="720"/>
+        <w:rPr>
+          <w:rFonts w:ascii="Times New Roman" w:hAnsi="Times New Roman" w:cs="Times New Roman"/>
           <w:sz w:val="20"/>
           <w:szCs w:val="20"/>
         </w:rPr>
-        <w:t xml:space="preserve">The Database should be searchable with SQL commands. </w:t>
+      </w:pPr>
+      <w:r>
+        <w:rPr>
+          <w:rFonts w:ascii="Times New Roman" w:eastAsia="Times New Roman" w:hAnsi="Times New Roman" w:cs="Times New Roman"/>
+          <w:color w:val="000000" w:themeColor="text1"/>
+          <w:sz w:val="20"/>
+          <w:szCs w:val="20"/>
+        </w:rPr>
+        <w:t xml:space="preserve">The Database should be searchable with SQL commands, with similar structure to the pseudo format in the image below. This pseudo is similar what we want the SQL command to look like where the command would return all the documents that contain the redacted words the user input. </w:t>
       </w:r>
       <w:r>
         <w:rPr>
+          <w:rFonts w:ascii="Times New Roman" w:hAnsi="Times New Roman" w:cs="Times New Roman"/>
           <w:sz w:val="20"/>
           <w:szCs w:val="20"/>
         </w:rPr>
-        <w:t>Something like</w:t>
+        <w:t xml:space="preserve"> </w:t>
       </w:r>
       <w:r>
         <w:rPr>
-          <w:sz w:val="20"/>
-          <w:szCs w:val="20"/>
-        </w:rPr>
-        <w:t>:</w:t>
-      </w:r>
-      <w:r>
-        <w:rPr>
+          <w:rFonts w:ascii="Times New Roman" w:hAnsi="Times New Roman" w:cs="Times New Roman"/>
           <w:sz w:val="20"/>
           <w:szCs w:val="20"/>
         </w:rPr>
@@ -151,6 +139,7 @@
       </w:r>
       <w:r>
         <w:rPr>
+          <w:rFonts w:ascii="Times New Roman" w:hAnsi="Times New Roman" w:cs="Times New Roman"/>
           <w:noProof/>
         </w:rPr>
         <w:drawing>
@@ -192,149 +181,161 @@
     </w:p>
     <w:p>
       <w:pPr>
-        <w:pStyle w:val="ListParagraph"/>
-        <w:ind w:left="1440"/>
+        <w:spacing w:line="240" w:lineRule="auto"/>
+        <w:rPr>
+          <w:rFonts w:ascii="Times New Roman" w:hAnsi="Times New Roman" w:cs="Times New Roman"/>
+          <w:b/>
+          <w:bCs/>
+        </w:rPr>
       </w:pPr>
       <w:r>
-        <w:t xml:space="preserve">While this is </w:t>
-      </w:r>
-      <w:r>
-        <w:t>pseudo</w:t>
-      </w:r>
-      <w:r>
-        <w:t xml:space="preserve"> its </w:t>
-      </w:r>
-      <w:r>
-        <w:t>similar to what we would want the SQL command to look like.</w:t>
+        <w:rPr>
+          <w:rFonts w:ascii="Times New Roman" w:hAnsi="Times New Roman" w:cs="Times New Roman"/>
+          <w:b/>
+          <w:bCs/>
+        </w:rPr>
+        <w:t>How the data should be exposed to eternal consumers:</w:t>
       </w:r>
     </w:p>
     <w:p>
       <w:pPr>
         <w:pStyle w:val="ListParagraph"/>
-        <w:ind w:left="1440"/>
+        <w:numPr>
+          <w:ilvl w:val="0"/>
+          <w:numId w:val="5"/>
+        </w:numPr>
+        <w:spacing w:line="240" w:lineRule="auto"/>
+        <w:rPr>
+          <w:rFonts w:ascii="Times New Roman" w:eastAsia="Times New Roman" w:hAnsi="Times New Roman" w:cs="Times New Roman"/>
+          <w:color w:val="000000" w:themeColor="text1"/>
+          <w:sz w:val="20"/>
+          <w:szCs w:val="20"/>
+        </w:rPr>
       </w:pPr>
       <w:r>
-        <w:t>Where the command would return all the documents that contain the redacted words the user typed in.</w:t>
+        <w:rPr>
+          <w:rFonts w:ascii="Times New Roman" w:eastAsia="Times New Roman" w:hAnsi="Times New Roman" w:cs="Times New Roman"/>
+          <w:color w:val="000000" w:themeColor="text1"/>
+          <w:sz w:val="20"/>
+          <w:szCs w:val="20"/>
+        </w:rPr>
+        <w:t>This database should be used as a sub system to a larger system where the CIA will be able to monitor and control access to the files based on credentials and clearance level it might be important to add another column to the table that has a clearance level for each redacted with that column being a foreign key to a table that has the keys stored.</w:t>
       </w:r>
     </w:p>
     <w:p>
       <w:pPr>
+        <w:spacing w:line="240" w:lineRule="auto"/>
+        <w:ind w:left="720"/>
+        <w:rPr>
+          <w:rFonts w:ascii="Times New Roman" w:eastAsia="Times New Roman" w:hAnsi="Times New Roman" w:cs="Times New Roman"/>
+          <w:color w:val="000000" w:themeColor="text1"/>
+          <w:sz w:val="20"/>
+          <w:szCs w:val="20"/>
+        </w:rPr>
+      </w:pPr>
+    </w:p>
+    <w:p>
+      <w:pPr>
         <w:pStyle w:val="ListParagraph"/>
         <w:numPr>
           <w:ilvl w:val="0"/>
-          <w:numId w:val="1"/>
+          <w:numId w:val="5"/>
         </w:numPr>
-      </w:pPr>
-      <w:r>
-        <w:rPr>
+        <w:spacing w:line="240" w:lineRule="auto"/>
+        <w:rPr>
+          <w:rFonts w:ascii="Times New Roman" w:eastAsia="Times New Roman" w:hAnsi="Times New Roman" w:cs="Times New Roman"/>
+          <w:color w:val="000000" w:themeColor="text1"/>
           <w:sz w:val="20"/>
           <w:szCs w:val="20"/>
         </w:rPr>
-        <w:t>How would you expose it to external consumers?</w:t>
-      </w:r>
-    </w:p>
-    <w:p>
-      <w:pPr>
-        <w:pStyle w:val="ListParagraph"/>
-        <w:numPr>
-          <w:ilvl w:val="1"/>
-          <w:numId w:val="1"/>
-        </w:numPr>
       </w:pPr>
       <w:r>
         <w:rPr>
+          <w:rFonts w:ascii="Times New Roman" w:eastAsia="Times New Roman" w:hAnsi="Times New Roman" w:cs="Times New Roman"/>
+          <w:color w:val="000000" w:themeColor="text1"/>
           <w:sz w:val="20"/>
           <w:szCs w:val="20"/>
         </w:rPr>
-        <w:t xml:space="preserve">This database should be used as a </w:t>
-      </w:r>
-      <w:r>
-        <w:rPr>
-          <w:sz w:val="20"/>
-          <w:szCs w:val="20"/>
-        </w:rPr>
-        <w:t>sub system</w:t>
-      </w:r>
-      <w:r>
-        <w:rPr>
-          <w:sz w:val="20"/>
-          <w:szCs w:val="20"/>
-        </w:rPr>
-        <w:t xml:space="preserve"> to a larger system where the CIA will be able to monitor and control access to the files based on credentials and clearance level it might be important to add another column to the table that has a clearance level for each redacted with that column being a foreign key to a table that has the </w:t>
-      </w:r>
-      <w:r>
-        <w:rPr>
-          <w:sz w:val="20"/>
-          <w:szCs w:val="20"/>
-        </w:rPr>
-        <w:t>keys stored.</w:t>
-      </w:r>
-    </w:p>
-    <w:p>
-      <w:pPr>
-        <w:pStyle w:val="ListParagraph"/>
-        <w:numPr>
-          <w:ilvl w:val="1"/>
-          <w:numId w:val="1"/>
-        </w:numPr>
-      </w:pPr>
-      <w:r>
         <w:t>If this system is intended to be a stand-alone system without user validation to the database, then some other type of security should be implemented. The user should use a program, or a webpage and the server should block outside network connections or only allow connections from a VPN or some other type of security.</w:t>
       </w:r>
     </w:p>
     <w:p>
       <w:pPr>
+        <w:spacing w:line="240" w:lineRule="auto"/>
+        <w:ind w:left="720"/>
+        <w:rPr>
+          <w:rFonts w:ascii="Times New Roman" w:eastAsia="Times New Roman" w:hAnsi="Times New Roman" w:cs="Times New Roman"/>
+          <w:color w:val="000000" w:themeColor="text1"/>
+          <w:sz w:val="20"/>
+          <w:szCs w:val="20"/>
+        </w:rPr>
+      </w:pPr>
+    </w:p>
+    <w:p>
+      <w:pPr>
         <w:pStyle w:val="ListParagraph"/>
         <w:numPr>
-          <w:ilvl w:val="1"/>
-          <w:numId w:val="1"/>
+          <w:ilvl w:val="0"/>
+          <w:numId w:val="5"/>
         </w:numPr>
+        <w:spacing w:line="240" w:lineRule="auto"/>
+        <w:rPr>
+          <w:rFonts w:ascii="Times New Roman" w:eastAsia="Times New Roman" w:hAnsi="Times New Roman" w:cs="Times New Roman"/>
+          <w:color w:val="000000" w:themeColor="text1"/>
+          <w:sz w:val="20"/>
+          <w:szCs w:val="20"/>
+        </w:rPr>
       </w:pPr>
       <w:r>
-        <w:t xml:space="preserve">The program used by the consumer should send the keywords from the user over a secure connection either HTTPS or SSL or both or some other secure connection protocol. When the server </w:t>
-      </w:r>
-      <w:r>
-        <w:t>receives</w:t>
-      </w:r>
-      <w:r>
-        <w:t xml:space="preserve"> the </w:t>
-      </w:r>
-      <w:r>
-        <w:t>request,</w:t>
-      </w:r>
-      <w:r>
-        <w:t xml:space="preserve"> it should then hash the keyword from there it can run the search command to gather all the document names from the database some data manipulation will be involved here either on the user side or server side to separate the path from the name of the file so that the file names can be displayed to the user. </w:t>
-      </w:r>
-      <w:r>
-        <w:t>All these requests should be done over an API or multiple API’s. once the user decides on the document, they want to view they should be able to click on them and the server should use the path and send back the document they want to view.</w:t>
+        <w:rPr>
+          <w:rFonts w:ascii="Times New Roman" w:eastAsia="Times New Roman" w:hAnsi="Times New Roman" w:cs="Times New Roman"/>
+          <w:color w:val="000000" w:themeColor="text1"/>
+          <w:sz w:val="20"/>
+          <w:szCs w:val="20"/>
+        </w:rPr>
+        <w:t>The program used by the consumer should send the keywords from the user over a secure connection either HTTPS or some other secure connection protocol. When the server receives the request, it should then hash the keyword from there it can run the search command to gather all the document names from the database some data manipulation will be involved here either on the user side or server side to separate the path from the name of the file so that the file names can be displayed to the user. All these requests should be done over an API or multiple API’s. once the user decides on the document, they want to view they should be able to click on them and the server should use the path and send back the document they want to view.</w:t>
       </w:r>
     </w:p>
     <w:p>
       <w:pPr>
+        <w:spacing w:line="240" w:lineRule="auto"/>
+        <w:ind w:left="720"/>
+        <w:rPr>
+          <w:rFonts w:ascii="Times New Roman" w:eastAsia="Times New Roman" w:hAnsi="Times New Roman" w:cs="Times New Roman"/>
+          <w:color w:val="000000" w:themeColor="text1"/>
+          <w:sz w:val="20"/>
+          <w:szCs w:val="20"/>
+        </w:rPr>
+      </w:pPr>
+    </w:p>
+    <w:p>
+      <w:pPr>
         <w:pStyle w:val="ListParagraph"/>
         <w:numPr>
-          <w:ilvl w:val="1"/>
-          <w:numId w:val="1"/>
+          <w:ilvl w:val="0"/>
+          <w:numId w:val="5"/>
         </w:numPr>
+        <w:spacing w:line="240" w:lineRule="auto"/>
+        <w:rPr>
+          <w:rFonts w:ascii="Times New Roman" w:eastAsia="Times New Roman" w:hAnsi="Times New Roman" w:cs="Times New Roman"/>
+          <w:color w:val="000000" w:themeColor="text1"/>
+          <w:sz w:val="20"/>
+          <w:szCs w:val="20"/>
+        </w:rPr>
       </w:pPr>
       <w:r>
-        <w:t xml:space="preserve">The UI that should be used is more difficult to figure out however I believe a good approach would be to use a textbox that allows you to free type any keyword and phrases the user wants to search by once the user has inputted one keyword or phrase </w:t>
-      </w:r>
-      <w:r>
+        <w:rPr>
+          <w:rFonts w:ascii="Times New Roman" w:eastAsia="Times New Roman" w:hAnsi="Times New Roman" w:cs="Times New Roman"/>
+          <w:color w:val="000000" w:themeColor="text1"/>
+          <w:sz w:val="20"/>
+          <w:szCs w:val="20"/>
+        </w:rPr>
         <w:lastRenderedPageBreak/>
-        <w:t xml:space="preserve">then they should be allowed to hit enter this should create a box on the page with an ‘X’ on it the box should contain the keyword they want to search by with the ‘X’ allowing them to remove the textbox clearing the corresponding keyword from the search. Once they have finished adding all the keywords then they can </w:t>
-      </w:r>
-      <w:r>
-        <w:t>click a search, and this will send a request to the API for the information matching the parameters.</w:t>
+        <w:t>The UI that should be used is more difficult to figure out however I believe a good approach would be to use a textbox that allows you to free type any keyword and phrases the user wants to search by once the user has inputted one keyword or phrase then they should be allowed to hit enter this should create a box on the page with an ‘X’ on it the box should contain the keyword they want to search by with the ‘X’ allowing them to remove the textbox clearing the corresponding keyword from the search. Once they have finished adding all the keywords then they can click a search, and this will send a request to the API for the information matching the parameters.</w:t>
       </w:r>
     </w:p>
     <w:sectPr>
-      <w:headerReference w:type="even" r:id="rId9"/>
-      <w:headerReference w:type="default" r:id="rId10"/>
-      <w:footerReference w:type="even" r:id="rId11"/>
-      <w:footerReference w:type="default" r:id="rId12"/>
-      <w:headerReference w:type="first" r:id="rId13"/>
-      <w:footerReference w:type="first" r:id="rId14"/>
+      <w:headerReference w:type="default" r:id="rId9"/>
       <w:pgSz w:w="12240" w:h="15840"/>
       <w:pgMar w:top="1440" w:right="1440" w:bottom="1440" w:left="1440" w:header="720" w:footer="720" w:gutter="0"/>
       <w:cols w:space="720"/>
@@ -369,36 +370,6 @@
 </w:endnotes>
 </file>
 
-<file path=word/footer1.xml><?xml version="1.0" encoding="utf-8"?>
-<w:ftr xmlns:wpc="http://schemas.microsoft.com/office/word/2010/wordprocessingCanvas" xmlns:cx="http://schemas.microsoft.com/office/drawing/2014/chartex" xmlns:cx1="http://schemas.microsoft.com/office/drawing/2015/9/8/chartex" xmlns:cx2="http://schemas.microsoft.com/office/drawing/2015/10/21/chartex" xmlns:cx3="http://schemas.microsoft.com/office/drawing/2016/5/9/chartex" xmlns:cx4="http://schemas.microsoft.com/office/drawing/2016/5/10/chartex" xmlns:cx5="http://schemas.microsoft.com/office/drawing/2016/5/11/chartex" xmlns:cx6="http://schemas.microsoft.com/office/drawing/2016/5/12/chartex" xmlns:cx7="http://schemas.microsoft.com/office/drawing/2016/5/13/chartex" xmlns:cx8="http://schemas.microsoft.com/office/drawing/2016/5/14/chartex" xmlns:mc="http://schemas.openxmlformats.org/markup-compatibility/2006" xmlns:aink="http://schemas.microsoft.com/office/drawing/2016/ink" xmlns:am3d="http://schemas.microsoft.com/office/drawing/2017/model3d" xmlns:o="urn:schemas-microsoft-com:office:office" xmlns:r="http://schemas.openxmlformats.org/officeDocument/2006/relationships" xmlns:m="http://schemas.openxmlformats.org/officeDocument/2006/math" xmlns:v="urn:schemas-microsoft-com:vml" xmlns:wp14="http://schemas.microsoft.com/office/word/2010/wordprocessingDrawing" xmlns:wp="http://schemas.openxmlformats.org/drawingml/2006/wordprocessingDrawing" xmlns:w10="urn:schemas-microsoft-com:office:word" xmlns:w="http://schemas.openxmlformats.org/wordprocessingml/2006/main" xmlns:w14="http://schemas.microsoft.com/office/word/2010/wordml" xmlns:w15="http://schemas.microsoft.com/office/word/2012/wordml" xmlns:w16cex="http://schemas.microsoft.com/office/word/2018/wordml/cex" xmlns:w16cid="http://schemas.microsoft.com/office/word/2016/wordml/cid" xmlns:w16="http://schemas.microsoft.com/office/word/2018/wordml" xmlns:w16sdtdh="http://schemas.microsoft.com/office/word/2020/wordml/sdtdatahash" xmlns:w16se="http://schemas.microsoft.com/office/word/2015/wordml/symex" xmlns:wpg="http://schemas.microsoft.com/office/word/2010/wordprocessingGroup" xmlns:wpi="http://schemas.microsoft.com/office/word/2010/wordprocessingInk" xmlns:wne="http://schemas.microsoft.com/office/word/2006/wordml" xmlns:wps="http://schemas.microsoft.com/office/word/2010/wordprocessingShape" mc:Ignorable="w14 w15 w16se w16cid w16 w16cex w16sdtdh wp14">
-  <w:p>
-    <w:pPr>
-      <w:pStyle w:val="Footer"/>
-    </w:pPr>
-  </w:p>
-</w:ftr>
-</file>
-
-<file path=word/footer2.xml><?xml version="1.0" encoding="utf-8"?>
-<w:ftr xmlns:wpc="http://schemas.microsoft.com/office/word/2010/wordprocessingCanvas" xmlns:cx="http://schemas.microsoft.com/office/drawing/2014/chartex" xmlns:cx1="http://schemas.microsoft.com/office/drawing/2015/9/8/chartex" xmlns:cx2="http://schemas.microsoft.com/office/drawing/2015/10/21/chartex" xmlns:cx3="http://schemas.microsoft.com/office/drawing/2016/5/9/chartex" xmlns:cx4="http://schemas.microsoft.com/office/drawing/2016/5/10/chartex" xmlns:cx5="http://schemas.microsoft.com/office/drawing/2016/5/11/chartex" xmlns:cx6="http://schemas.microsoft.com/office/drawing/2016/5/12/chartex" xmlns:cx7="http://schemas.microsoft.com/office/drawing/2016/5/13/chartex" xmlns:cx8="http://schemas.microsoft.com/office/drawing/2016/5/14/chartex" xmlns:mc="http://schemas.openxmlformats.org/markup-compatibility/2006" xmlns:aink="http://schemas.microsoft.com/office/drawing/2016/ink" xmlns:am3d="http://schemas.microsoft.com/office/drawing/2017/model3d" xmlns:o="urn:schemas-microsoft-com:office:office" xmlns:r="http://schemas.openxmlformats.org/officeDocument/2006/relationships" xmlns:m="http://schemas.openxmlformats.org/officeDocument/2006/math" xmlns:v="urn:schemas-microsoft-com:vml" xmlns:wp14="http://schemas.microsoft.com/office/word/2010/wordprocessingDrawing" xmlns:wp="http://schemas.openxmlformats.org/drawingml/2006/wordprocessingDrawing" xmlns:w10="urn:schemas-microsoft-com:office:word" xmlns:w="http://schemas.openxmlformats.org/wordprocessingml/2006/main" xmlns:w14="http://schemas.microsoft.com/office/word/2010/wordml" xmlns:w15="http://schemas.microsoft.com/office/word/2012/wordml" xmlns:w16cex="http://schemas.microsoft.com/office/word/2018/wordml/cex" xmlns:w16cid="http://schemas.microsoft.com/office/word/2016/wordml/cid" xmlns:w16="http://schemas.microsoft.com/office/word/2018/wordml" xmlns:w16sdtdh="http://schemas.microsoft.com/office/word/2020/wordml/sdtdatahash" xmlns:w16se="http://schemas.microsoft.com/office/word/2015/wordml/symex" xmlns:wpg="http://schemas.microsoft.com/office/word/2010/wordprocessingGroup" xmlns:wpi="http://schemas.microsoft.com/office/word/2010/wordprocessingInk" xmlns:wne="http://schemas.microsoft.com/office/word/2006/wordml" xmlns:wps="http://schemas.microsoft.com/office/word/2010/wordprocessingShape" mc:Ignorable="w14 w15 w16se w16cid w16 w16cex w16sdtdh wp14">
-  <w:p>
-    <w:pPr>
-      <w:pStyle w:val="Footer"/>
-    </w:pPr>
-  </w:p>
-</w:ftr>
-</file>
-
-<file path=word/footer3.xml><?xml version="1.0" encoding="utf-8"?>
-<w:ftr xmlns:wpc="http://schemas.microsoft.com/office/word/2010/wordprocessingCanvas" xmlns:cx="http://schemas.microsoft.com/office/drawing/2014/chartex" xmlns:cx1="http://schemas.microsoft.com/office/drawing/2015/9/8/chartex" xmlns:cx2="http://schemas.microsoft.com/office/drawing/2015/10/21/chartex" xmlns:cx3="http://schemas.microsoft.com/office/drawing/2016/5/9/chartex" xmlns:cx4="http://schemas.microsoft.com/office/drawing/2016/5/10/chartex" xmlns:cx5="http://schemas.microsoft.com/office/drawing/2016/5/11/chartex" xmlns:cx6="http://schemas.microsoft.com/office/drawing/2016/5/12/chartex" xmlns:cx7="http://schemas.microsoft.com/office/drawing/2016/5/13/chartex" xmlns:cx8="http://schemas.microsoft.com/office/drawing/2016/5/14/chartex" xmlns:mc="http://schemas.openxmlformats.org/markup-compatibility/2006" xmlns:aink="http://schemas.microsoft.com/office/drawing/2016/ink" xmlns:am3d="http://schemas.microsoft.com/office/drawing/2017/model3d" xmlns:o="urn:schemas-microsoft-com:office:office" xmlns:r="http://schemas.openxmlformats.org/officeDocument/2006/relationships" xmlns:m="http://schemas.openxmlformats.org/officeDocument/2006/math" xmlns:v="urn:schemas-microsoft-com:vml" xmlns:wp14="http://schemas.microsoft.com/office/word/2010/wordprocessingDrawing" xmlns:wp="http://schemas.openxmlformats.org/drawingml/2006/wordprocessingDrawing" xmlns:w10="urn:schemas-microsoft-com:office:word" xmlns:w="http://schemas.openxmlformats.org/wordprocessingml/2006/main" xmlns:w14="http://schemas.microsoft.com/office/word/2010/wordml" xmlns:w15="http://schemas.microsoft.com/office/word/2012/wordml" xmlns:w16cex="http://schemas.microsoft.com/office/word/2018/wordml/cex" xmlns:w16cid="http://schemas.microsoft.com/office/word/2016/wordml/cid" xmlns:w16="http://schemas.microsoft.com/office/word/2018/wordml" xmlns:w16sdtdh="http://schemas.microsoft.com/office/word/2020/wordml/sdtdatahash" xmlns:w16se="http://schemas.microsoft.com/office/word/2015/wordml/symex" xmlns:wpg="http://schemas.microsoft.com/office/word/2010/wordprocessingGroup" xmlns:wpi="http://schemas.microsoft.com/office/word/2010/wordprocessingInk" xmlns:wne="http://schemas.microsoft.com/office/word/2006/wordml" xmlns:wps="http://schemas.microsoft.com/office/word/2010/wordprocessingShape" mc:Ignorable="w14 w15 w16se w16cid w16 w16cex w16sdtdh wp14">
-  <w:p>
-    <w:pPr>
-      <w:pStyle w:val="Footer"/>
-    </w:pPr>
-  </w:p>
-</w:ftr>
-</file>
-
 <file path=word/footnotes.xml><?xml version="1.0" encoding="utf-8"?>
 <w:footnotes xmlns:wpc="http://schemas.microsoft.com/office/word/2010/wordprocessingCanvas" xmlns:cx="http://schemas.microsoft.com/office/drawing/2014/chartex" xmlns:cx1="http://schemas.microsoft.com/office/drawing/2015/9/8/chartex" xmlns:cx2="http://schemas.microsoft.com/office/drawing/2015/10/21/chartex" xmlns:cx3="http://schemas.microsoft.com/office/drawing/2016/5/9/chartex" xmlns:cx4="http://schemas.microsoft.com/office/drawing/2016/5/10/chartex" xmlns:cx5="http://schemas.microsoft.com/office/drawing/2016/5/11/chartex" xmlns:cx6="http://schemas.microsoft.com/office/drawing/2016/5/12/chartex" xmlns:cx7="http://schemas.microsoft.com/office/drawing/2016/5/13/chartex" xmlns:cx8="http://schemas.microsoft.com/office/drawing/2016/5/14/chartex" xmlns:mc="http://schemas.openxmlformats.org/markup-compatibility/2006" xmlns:aink="http://schemas.microsoft.com/office/drawing/2016/ink" xmlns:am3d="http://schemas.microsoft.com/office/drawing/2017/model3d" xmlns:o="urn:schemas-microsoft-com:office:office" xmlns:r="http://schemas.openxmlformats.org/officeDocument/2006/relationships" xmlns:m="http://schemas.openxmlformats.org/officeDocument/2006/math" xmlns:v="urn:schemas-microsoft-com:vml" xmlns:wp14="http://schemas.microsoft.com/office/word/2010/wordprocessingDrawing" xmlns:wp="http://schemas.openxmlformats.org/drawingml/2006/wordprocessingDrawing" xmlns:w10="urn:schemas-microsoft-com:office:word" xmlns:w="http://schemas.openxmlformats.org/wordprocessingml/2006/main" xmlns:w14="http://schemas.microsoft.com/office/word/2010/wordml" xmlns:w15="http://schemas.microsoft.com/office/word/2012/wordml" xmlns:w16cex="http://schemas.microsoft.com/office/word/2018/wordml/cex" xmlns:w16cid="http://schemas.microsoft.com/office/word/2016/wordml/cid" xmlns:w16="http://schemas.microsoft.com/office/word/2018/wordml" xmlns:w16sdtdh="http://schemas.microsoft.com/office/word/2020/wordml/sdtdatahash" xmlns:w16se="http://schemas.microsoft.com/office/word/2015/wordml/symex" xmlns:wpg="http://schemas.microsoft.com/office/word/2010/wordprocessingGroup" xmlns:wpi="http://schemas.microsoft.com/office/word/2010/wordprocessingInk" xmlns:wne="http://schemas.microsoft.com/office/word/2006/wordml" xmlns:wps="http://schemas.microsoft.com/office/word/2010/wordprocessingShape" mc:Ignorable="w14 w15 w16se w16cid w16 w16cex w16sdtdh wp14">
   <w:footnote w:type="separator" w:id="-1">
@@ -429,38 +400,30 @@
   <w:p>
     <w:pPr>
       <w:pStyle w:val="Header"/>
-    </w:pPr>
-  </w:p>
-</w:hdr>
-</file>
-
-<file path=word/header2.xml><?xml version="1.0" encoding="utf-8"?>
-<w:hdr xmlns:wpc="http://schemas.microsoft.com/office/word/2010/wordprocessingCanvas" xmlns:cx="http://schemas.microsoft.com/office/drawing/2014/chartex" xmlns:cx1="http://schemas.microsoft.com/office/drawing/2015/9/8/chartex" xmlns:cx2="http://schemas.microsoft.com/office/drawing/2015/10/21/chartex" xmlns:cx3="http://schemas.microsoft.com/office/drawing/2016/5/9/chartex" xmlns:cx4="http://schemas.microsoft.com/office/drawing/2016/5/10/chartex" xmlns:cx5="http://schemas.microsoft.com/office/drawing/2016/5/11/chartex" xmlns:cx6="http://schemas.microsoft.com/office/drawing/2016/5/12/chartex" xmlns:cx7="http://schemas.microsoft.com/office/drawing/2016/5/13/chartex" xmlns:cx8="http://schemas.microsoft.com/office/drawing/2016/5/14/chartex" xmlns:mc="http://schemas.openxmlformats.org/markup-compatibility/2006" xmlns:aink="http://schemas.microsoft.com/office/drawing/2016/ink" xmlns:am3d="http://schemas.microsoft.com/office/drawing/2017/model3d" xmlns:o="urn:schemas-microsoft-com:office:office" xmlns:r="http://schemas.openxmlformats.org/officeDocument/2006/relationships" xmlns:m="http://schemas.openxmlformats.org/officeDocument/2006/math" xmlns:v="urn:schemas-microsoft-com:vml" xmlns:wp14="http://schemas.microsoft.com/office/word/2010/wordprocessingDrawing" xmlns:wp="http://schemas.openxmlformats.org/drawingml/2006/wordprocessingDrawing" xmlns:w10="urn:schemas-microsoft-com:office:word" xmlns:w="http://schemas.openxmlformats.org/wordprocessingml/2006/main" xmlns:w14="http://schemas.microsoft.com/office/word/2010/wordml" xmlns:w15="http://schemas.microsoft.com/office/word/2012/wordml" xmlns:w16cex="http://schemas.microsoft.com/office/word/2018/wordml/cex" xmlns:w16cid="http://schemas.microsoft.com/office/word/2016/wordml/cid" xmlns:w16="http://schemas.microsoft.com/office/word/2018/wordml" xmlns:w16sdtdh="http://schemas.microsoft.com/office/word/2020/wordml/sdtdatahash" xmlns:w16se="http://schemas.microsoft.com/office/word/2015/wordml/symex" xmlns:wpg="http://schemas.microsoft.com/office/word/2010/wordprocessingGroup" xmlns:wpi="http://schemas.microsoft.com/office/word/2010/wordprocessingInk" xmlns:wne="http://schemas.microsoft.com/office/word/2006/wordml" xmlns:wps="http://schemas.microsoft.com/office/word/2010/wordprocessingShape" mc:Ignorable="w14 w15 w16se w16cid w16 w16cex w16sdtdh wp14">
-  <w:p>
-    <w:pPr>
-      <w:pStyle w:val="Header"/>
+      <w:rPr>
+        <w:rFonts w:ascii="Times New Roman" w:hAnsi="Times New Roman" w:cs="Times New Roman"/>
+      </w:rPr>
     </w:pPr>
     <w:r>
+      <w:rPr>
+        <w:rFonts w:ascii="Times New Roman" w:hAnsi="Times New Roman" w:cs="Times New Roman"/>
+      </w:rPr>
       <w:t xml:space="preserve">Kaven Arango </w:t>
     </w:r>
   </w:p>
   <w:p>
     <w:pPr>
       <w:pStyle w:val="Header"/>
+      <w:rPr>
+        <w:rFonts w:ascii="Times New Roman" w:hAnsi="Times New Roman" w:cs="Times New Roman"/>
+      </w:rPr>
     </w:pPr>
     <w:r>
+      <w:rPr>
+        <w:rFonts w:ascii="Times New Roman" w:hAnsi="Times New Roman" w:cs="Times New Roman"/>
+      </w:rPr>
       <w:t>Meltwater project part 2</w:t>
     </w:r>
-  </w:p>
-</w:hdr>
-</file>
-
-<file path=word/header3.xml><?xml version="1.0" encoding="utf-8"?>
-<w:hdr xmlns:wpc="http://schemas.microsoft.com/office/word/2010/wordprocessingCanvas" xmlns:cx="http://schemas.microsoft.com/office/drawing/2014/chartex" xmlns:cx1="http://schemas.microsoft.com/office/drawing/2015/9/8/chartex" xmlns:cx2="http://schemas.microsoft.com/office/drawing/2015/10/21/chartex" xmlns:cx3="http://schemas.microsoft.com/office/drawing/2016/5/9/chartex" xmlns:cx4="http://schemas.microsoft.com/office/drawing/2016/5/10/chartex" xmlns:cx5="http://schemas.microsoft.com/office/drawing/2016/5/11/chartex" xmlns:cx6="http://schemas.microsoft.com/office/drawing/2016/5/12/chartex" xmlns:cx7="http://schemas.microsoft.com/office/drawing/2016/5/13/chartex" xmlns:cx8="http://schemas.microsoft.com/office/drawing/2016/5/14/chartex" xmlns:mc="http://schemas.openxmlformats.org/markup-compatibility/2006" xmlns:aink="http://schemas.microsoft.com/office/drawing/2016/ink" xmlns:am3d="http://schemas.microsoft.com/office/drawing/2017/model3d" xmlns:o="urn:schemas-microsoft-com:office:office" xmlns:r="http://schemas.openxmlformats.org/officeDocument/2006/relationships" xmlns:m="http://schemas.openxmlformats.org/officeDocument/2006/math" xmlns:v="urn:schemas-microsoft-com:vml" xmlns:wp14="http://schemas.microsoft.com/office/word/2010/wordprocessingDrawing" xmlns:wp="http://schemas.openxmlformats.org/drawingml/2006/wordprocessingDrawing" xmlns:w10="urn:schemas-microsoft-com:office:word" xmlns:w="http://schemas.openxmlformats.org/wordprocessingml/2006/main" xmlns:w14="http://schemas.microsoft.com/office/word/2010/wordml" xmlns:w15="http://schemas.microsoft.com/office/word/2012/wordml" xmlns:w16cex="http://schemas.microsoft.com/office/word/2018/wordml/cex" xmlns:w16cid="http://schemas.microsoft.com/office/word/2016/wordml/cid" xmlns:w16="http://schemas.microsoft.com/office/word/2018/wordml" xmlns:w16sdtdh="http://schemas.microsoft.com/office/word/2020/wordml/sdtdatahash" xmlns:w16se="http://schemas.microsoft.com/office/word/2015/wordml/symex" xmlns:wpg="http://schemas.microsoft.com/office/word/2010/wordprocessingGroup" xmlns:wpi="http://schemas.microsoft.com/office/word/2010/wordprocessingInk" xmlns:wne="http://schemas.microsoft.com/office/word/2006/wordml" xmlns:wps="http://schemas.microsoft.com/office/word/2010/wordprocessingShape" mc:Ignorable="w14 w15 w16se w16cid w16 w16cex w16sdtdh wp14">
-  <w:p>
-    <w:pPr>
-      <w:pStyle w:val="Header"/>
-    </w:pPr>
   </w:p>
 </w:hdr>
 </file>
@@ -468,6 +431,119 @@
 <file path=word/numbering.xml><?xml version="1.0" encoding="utf-8"?>
 <w:numbering xmlns:wpc="http://schemas.microsoft.com/office/word/2010/wordprocessingCanvas" xmlns:cx="http://schemas.microsoft.com/office/drawing/2014/chartex" xmlns:cx1="http://schemas.microsoft.com/office/drawing/2015/9/8/chartex" xmlns:cx2="http://schemas.microsoft.com/office/drawing/2015/10/21/chartex" xmlns:cx3="http://schemas.microsoft.com/office/drawing/2016/5/9/chartex" xmlns:cx4="http://schemas.microsoft.com/office/drawing/2016/5/10/chartex" xmlns:cx5="http://schemas.microsoft.com/office/drawing/2016/5/11/chartex" xmlns:cx6="http://schemas.microsoft.com/office/drawing/2016/5/12/chartex" xmlns:cx7="http://schemas.microsoft.com/office/drawing/2016/5/13/chartex" xmlns:cx8="http://schemas.microsoft.com/office/drawing/2016/5/14/chartex" xmlns:mc="http://schemas.openxmlformats.org/markup-compatibility/2006" xmlns:aink="http://schemas.microsoft.com/office/drawing/2016/ink" xmlns:am3d="http://schemas.microsoft.com/office/drawing/2017/model3d" xmlns:o="urn:schemas-microsoft-com:office:office" xmlns:r="http://schemas.openxmlformats.org/officeDocument/2006/relationships" xmlns:m="http://schemas.openxmlformats.org/officeDocument/2006/math" xmlns:v="urn:schemas-microsoft-com:vml" xmlns:wp14="http://schemas.microsoft.com/office/word/2010/wordprocessingDrawing" xmlns:wp="http://schemas.openxmlformats.org/drawingml/2006/wordprocessingDrawing" xmlns:w10="urn:schemas-microsoft-com:office:word" xmlns:w="http://schemas.openxmlformats.org/wordprocessingml/2006/main" xmlns:w14="http://schemas.microsoft.com/office/word/2010/wordml" xmlns:w15="http://schemas.microsoft.com/office/word/2012/wordml" xmlns:w16cex="http://schemas.microsoft.com/office/word/2018/wordml/cex" xmlns:w16cid="http://schemas.microsoft.com/office/word/2016/wordml/cid" xmlns:w16="http://schemas.microsoft.com/office/word/2018/wordml" xmlns:w16sdtdh="http://schemas.microsoft.com/office/word/2020/wordml/sdtdatahash" xmlns:w16se="http://schemas.microsoft.com/office/word/2015/wordml/symex" xmlns:wpg="http://schemas.microsoft.com/office/word/2010/wordprocessingGroup" xmlns:wpi="http://schemas.microsoft.com/office/word/2010/wordprocessingInk" xmlns:wne="http://schemas.microsoft.com/office/word/2006/wordml" xmlns:wps="http://schemas.microsoft.com/office/word/2010/wordprocessingShape" mc:Ignorable="w14 w15 w16se w16cid w16 w16cex w16sdtdh wp14">
   <w:abstractNum w:abstractNumId="0" w15:restartNumberingAfterBreak="0">
+    <w:nsid w:val="0A726A62"/>
+    <w:multiLevelType w:val="hybridMultilevel"/>
+    <w:tmpl w:val="1C8221C2"/>
+    <w:lvl w:ilvl="0" w:tplc="04090001">
+      <w:start w:val="1"/>
+      <w:numFmt w:val="bullet"/>
+      <w:lvlText w:val=""/>
+      <w:lvlJc w:val="left"/>
+      <w:pPr>
+        <w:ind w:left="720" w:hanging="360"/>
+      </w:pPr>
+      <w:rPr>
+        <w:rFonts w:ascii="Symbol" w:hAnsi="Symbol" w:hint="default"/>
+      </w:rPr>
+    </w:lvl>
+    <w:lvl w:ilvl="1" w:tplc="04090003" w:tentative="1">
+      <w:start w:val="1"/>
+      <w:numFmt w:val="bullet"/>
+      <w:lvlText w:val="o"/>
+      <w:lvlJc w:val="left"/>
+      <w:pPr>
+        <w:ind w:left="1440" w:hanging="360"/>
+      </w:pPr>
+      <w:rPr>
+        <w:rFonts w:ascii="Courier New" w:hAnsi="Courier New" w:cs="Courier New" w:hint="default"/>
+      </w:rPr>
+    </w:lvl>
+    <w:lvl w:ilvl="2" w:tplc="04090005" w:tentative="1">
+      <w:start w:val="1"/>
+      <w:numFmt w:val="bullet"/>
+      <w:lvlText w:val=""/>
+      <w:lvlJc w:val="left"/>
+      <w:pPr>
+        <w:ind w:left="2160" w:hanging="360"/>
+      </w:pPr>
+      <w:rPr>
+        <w:rFonts w:ascii="Wingdings" w:hAnsi="Wingdings" w:hint="default"/>
+      </w:rPr>
+    </w:lvl>
+    <w:lvl w:ilvl="3" w:tplc="04090001" w:tentative="1">
+      <w:start w:val="1"/>
+      <w:numFmt w:val="bullet"/>
+      <w:lvlText w:val=""/>
+      <w:lvlJc w:val="left"/>
+      <w:pPr>
+        <w:ind w:left="2880" w:hanging="360"/>
+      </w:pPr>
+      <w:rPr>
+        <w:rFonts w:ascii="Symbol" w:hAnsi="Symbol" w:hint="default"/>
+      </w:rPr>
+    </w:lvl>
+    <w:lvl w:ilvl="4" w:tplc="04090003" w:tentative="1">
+      <w:start w:val="1"/>
+      <w:numFmt w:val="bullet"/>
+      <w:lvlText w:val="o"/>
+      <w:lvlJc w:val="left"/>
+      <w:pPr>
+        <w:ind w:left="3600" w:hanging="360"/>
+      </w:pPr>
+      <w:rPr>
+        <w:rFonts w:ascii="Courier New" w:hAnsi="Courier New" w:cs="Courier New" w:hint="default"/>
+      </w:rPr>
+    </w:lvl>
+    <w:lvl w:ilvl="5" w:tplc="04090005" w:tentative="1">
+      <w:start w:val="1"/>
+      <w:numFmt w:val="bullet"/>
+      <w:lvlText w:val=""/>
+      <w:lvlJc w:val="left"/>
+      <w:pPr>
+        <w:ind w:left="4320" w:hanging="360"/>
+      </w:pPr>
+      <w:rPr>
+        <w:rFonts w:ascii="Wingdings" w:hAnsi="Wingdings" w:hint="default"/>
+      </w:rPr>
+    </w:lvl>
+    <w:lvl w:ilvl="6" w:tplc="04090001" w:tentative="1">
+      <w:start w:val="1"/>
+      <w:numFmt w:val="bullet"/>
+      <w:lvlText w:val=""/>
+      <w:lvlJc w:val="left"/>
+      <w:pPr>
+        <w:ind w:left="5040" w:hanging="360"/>
+      </w:pPr>
+      <w:rPr>
+        <w:rFonts w:ascii="Symbol" w:hAnsi="Symbol" w:hint="default"/>
+      </w:rPr>
+    </w:lvl>
+    <w:lvl w:ilvl="7" w:tplc="04090003" w:tentative="1">
+      <w:start w:val="1"/>
+      <w:numFmt w:val="bullet"/>
+      <w:lvlText w:val="o"/>
+      <w:lvlJc w:val="left"/>
+      <w:pPr>
+        <w:ind w:left="5760" w:hanging="360"/>
+      </w:pPr>
+      <w:rPr>
+        <w:rFonts w:ascii="Courier New" w:hAnsi="Courier New" w:cs="Courier New" w:hint="default"/>
+      </w:rPr>
+    </w:lvl>
+    <w:lvl w:ilvl="8" w:tplc="04090005" w:tentative="1">
+      <w:start w:val="1"/>
+      <w:numFmt w:val="bullet"/>
+      <w:lvlText w:val=""/>
+      <w:lvlJc w:val="left"/>
+      <w:pPr>
+        <w:ind w:left="6480" w:hanging="360"/>
+      </w:pPr>
+      <w:rPr>
+        <w:rFonts w:ascii="Wingdings" w:hAnsi="Wingdings" w:hint="default"/>
+      </w:rPr>
+    </w:lvl>
+  </w:abstractNum>
+  <w:abstractNum w:abstractNumId="1" w15:restartNumberingAfterBreak="0">
     <w:nsid w:val="21167AD4"/>
     <w:multiLevelType w:val="hybridMultilevel"/>
     <w:tmpl w:val="C9565FFA"/>
@@ -553,7 +629,7 @@
       </w:pPr>
     </w:lvl>
   </w:abstractNum>
-  <w:abstractNum w:abstractNumId="1" w15:restartNumberingAfterBreak="0">
+  <w:abstractNum w:abstractNumId="2" w15:restartNumberingAfterBreak="0">
     <w:nsid w:val="299E47C8"/>
     <w:multiLevelType w:val="hybridMultilevel"/>
     <w:tmpl w:val="1ED8A97E"/>
@@ -639,7 +715,120 @@
       </w:pPr>
     </w:lvl>
   </w:abstractNum>
-  <w:abstractNum w:abstractNumId="2" w15:restartNumberingAfterBreak="0">
+  <w:abstractNum w:abstractNumId="3" w15:restartNumberingAfterBreak="0">
+    <w:nsid w:val="308A5A3A"/>
+    <w:multiLevelType w:val="hybridMultilevel"/>
+    <w:tmpl w:val="75B0720E"/>
+    <w:lvl w:ilvl="0" w:tplc="0D0E1238">
+      <w:start w:val="1"/>
+      <w:numFmt w:val="bullet"/>
+      <w:lvlText w:val=""/>
+      <w:lvlJc w:val="left"/>
+      <w:pPr>
+        <w:ind w:left="720" w:hanging="360"/>
+      </w:pPr>
+      <w:rPr>
+        <w:rFonts w:ascii="Symbol" w:hAnsi="Symbol" w:hint="default"/>
+      </w:rPr>
+    </w:lvl>
+    <w:lvl w:ilvl="1" w:tplc="5A54DC6A">
+      <w:start w:val="1"/>
+      <w:numFmt w:val="bullet"/>
+      <w:lvlText w:val="o"/>
+      <w:lvlJc w:val="left"/>
+      <w:pPr>
+        <w:ind w:left="1440" w:hanging="360"/>
+      </w:pPr>
+      <w:rPr>
+        <w:rFonts w:ascii="Courier New" w:hAnsi="Courier New" w:cs="Times New Roman" w:hint="default"/>
+      </w:rPr>
+    </w:lvl>
+    <w:lvl w:ilvl="2" w:tplc="4C9421F0">
+      <w:start w:val="1"/>
+      <w:numFmt w:val="bullet"/>
+      <w:lvlText w:val=""/>
+      <w:lvlJc w:val="left"/>
+      <w:pPr>
+        <w:ind w:left="2160" w:hanging="360"/>
+      </w:pPr>
+      <w:rPr>
+        <w:rFonts w:ascii="Wingdings" w:hAnsi="Wingdings" w:hint="default"/>
+      </w:rPr>
+    </w:lvl>
+    <w:lvl w:ilvl="3" w:tplc="45564C02">
+      <w:start w:val="1"/>
+      <w:numFmt w:val="bullet"/>
+      <w:lvlText w:val=""/>
+      <w:lvlJc w:val="left"/>
+      <w:pPr>
+        <w:ind w:left="2880" w:hanging="360"/>
+      </w:pPr>
+      <w:rPr>
+        <w:rFonts w:ascii="Symbol" w:hAnsi="Symbol" w:hint="default"/>
+      </w:rPr>
+    </w:lvl>
+    <w:lvl w:ilvl="4" w:tplc="4BB0FE72">
+      <w:start w:val="1"/>
+      <w:numFmt w:val="bullet"/>
+      <w:lvlText w:val="o"/>
+      <w:lvlJc w:val="left"/>
+      <w:pPr>
+        <w:ind w:left="3600" w:hanging="360"/>
+      </w:pPr>
+      <w:rPr>
+        <w:rFonts w:ascii="Courier New" w:hAnsi="Courier New" w:cs="Times New Roman" w:hint="default"/>
+      </w:rPr>
+    </w:lvl>
+    <w:lvl w:ilvl="5" w:tplc="229AD010">
+      <w:start w:val="1"/>
+      <w:numFmt w:val="bullet"/>
+      <w:lvlText w:val=""/>
+      <w:lvlJc w:val="left"/>
+      <w:pPr>
+        <w:ind w:left="4320" w:hanging="360"/>
+      </w:pPr>
+      <w:rPr>
+        <w:rFonts w:ascii="Wingdings" w:hAnsi="Wingdings" w:hint="default"/>
+      </w:rPr>
+    </w:lvl>
+    <w:lvl w:ilvl="6" w:tplc="B52CC9F6">
+      <w:start w:val="1"/>
+      <w:numFmt w:val="bullet"/>
+      <w:lvlText w:val=""/>
+      <w:lvlJc w:val="left"/>
+      <w:pPr>
+        <w:ind w:left="5040" w:hanging="360"/>
+      </w:pPr>
+      <w:rPr>
+        <w:rFonts w:ascii="Symbol" w:hAnsi="Symbol" w:hint="default"/>
+      </w:rPr>
+    </w:lvl>
+    <w:lvl w:ilvl="7" w:tplc="83FE446E">
+      <w:start w:val="1"/>
+      <w:numFmt w:val="bullet"/>
+      <w:lvlText w:val="o"/>
+      <w:lvlJc w:val="left"/>
+      <w:pPr>
+        <w:ind w:left="5760" w:hanging="360"/>
+      </w:pPr>
+      <w:rPr>
+        <w:rFonts w:ascii="Courier New" w:hAnsi="Courier New" w:cs="Times New Roman" w:hint="default"/>
+      </w:rPr>
+    </w:lvl>
+    <w:lvl w:ilvl="8" w:tplc="7CC61436">
+      <w:start w:val="1"/>
+      <w:numFmt w:val="bullet"/>
+      <w:lvlText w:val=""/>
+      <w:lvlJc w:val="left"/>
+      <w:pPr>
+        <w:ind w:left="6480" w:hanging="360"/>
+      </w:pPr>
+      <w:rPr>
+        <w:rFonts w:ascii="Wingdings" w:hAnsi="Wingdings" w:hint="default"/>
+      </w:rPr>
+    </w:lvl>
+  </w:abstractNum>
+  <w:abstractNum w:abstractNumId="4" w15:restartNumberingAfterBreak="0">
     <w:nsid w:val="46155676"/>
     <w:multiLevelType w:val="hybridMultilevel"/>
     <w:tmpl w:val="7B306FA6"/>
@@ -725,7 +914,7 @@
       </w:pPr>
     </w:lvl>
   </w:abstractNum>
-  <w:abstractNum w:abstractNumId="3" w15:restartNumberingAfterBreak="0">
+  <w:abstractNum w:abstractNumId="5" w15:restartNumberingAfterBreak="0">
     <w:nsid w:val="75E533CD"/>
     <w:multiLevelType w:val="hybridMultilevel"/>
     <w:tmpl w:val="C6E48DFC"/>
@@ -812,16 +1001,31 @@
     </w:lvl>
   </w:abstractNum>
   <w:num w:numId="1">
-    <w:abstractNumId w:val="3"/>
+    <w:abstractNumId w:val="5"/>
   </w:num>
   <w:num w:numId="2">
+    <w:abstractNumId w:val="2"/>
+  </w:num>
+  <w:num w:numId="3">
     <w:abstractNumId w:val="1"/>
   </w:num>
-  <w:num w:numId="3">
+  <w:num w:numId="4">
+    <w:abstractNumId w:val="4"/>
+  </w:num>
+  <w:num w:numId="5">
+    <w:abstractNumId w:val="3"/>
+    <w:lvlOverride w:ilvl="0"/>
+    <w:lvlOverride w:ilvl="1"/>
+    <w:lvlOverride w:ilvl="2"/>
+    <w:lvlOverride w:ilvl="3"/>
+    <w:lvlOverride w:ilvl="4"/>
+    <w:lvlOverride w:ilvl="5"/>
+    <w:lvlOverride w:ilvl="6"/>
+    <w:lvlOverride w:ilvl="7"/>
+    <w:lvlOverride w:ilvl="8"/>
+  </w:num>
+  <w:num w:numId="6">
     <w:abstractNumId w:val="0"/>
-  </w:num>
-  <w:num w:numId="4">
-    <w:abstractNumId w:val="2"/>
   </w:num>
 </w:numbering>
 </file>

</xml_diff>